<commit_message>
Added some extra output and bug fix
</commit_message>
<xml_diff>
--- a/document.docx
+++ b/document.docx
@@ -109,45 +109,8 @@
         </w:rPr>
         <w:t>User Guide</w:t>
       </w:r>
-    </w:p>
-    <w:p>
-      <w:pPr>
-        <w:rPr>
-          <w:sz w:val="28"/>
-          <w:szCs w:val="28"/>
-        </w:rPr>
-      </w:pPr>
-      <w:r>
-        <w:rPr>
-          <w:sz w:val="28"/>
-          <w:szCs w:val="28"/>
-        </w:rPr>
-        <w:object w:dxaOrig="1531" w:dyaOrig="990">
-          <v:shapetype id="_x0000_t75" coordsize="21600,21600" o:spt="75" o:preferrelative="t" path="m@4@5l@4@11@9@11@9@5xe" filled="f" stroked="f">
-            <v:stroke joinstyle="miter"/>
-            <v:formulas>
-              <v:f eqn="if lineDrawn pixelLineWidth 0"/>
-              <v:f eqn="sum @0 1 0"/>
-              <v:f eqn="sum 0 0 @1"/>
-              <v:f eqn="prod @2 1 2"/>
-              <v:f eqn="prod @3 21600 pixelWidth"/>
-              <v:f eqn="prod @3 21600 pixelHeight"/>
-              <v:f eqn="sum @0 0 1"/>
-              <v:f eqn="prod @6 1 2"/>
-              <v:f eqn="prod @7 21600 pixelWidth"/>
-              <v:f eqn="sum @8 21600 0"/>
-              <v:f eqn="prod @7 21600 pixelHeight"/>
-              <v:f eqn="sum @10 21600 0"/>
-            </v:formulas>
-            <v:path o:extrusionok="f" gradientshapeok="t" o:connecttype="rect"/>
-            <o:lock v:ext="edit" aspectratio="t"/>
-          </v:shapetype>
-          <v:shape id="_x0000_i1034" type="#_x0000_t75" style="width:76.5pt;height:49.5pt" o:ole="">
-            <v:imagedata r:id="rId5" o:title=""/>
-          </v:shape>
-          <o:OLEObject Type="Embed" ProgID="Package" ShapeID="_x0000_i1034" DrawAspect="Icon" ObjectID="_1576939582" r:id="rId6"/>
-        </w:object>
-      </w:r>
+      <w:bookmarkStart w:id="0" w:name="_GoBack"/>
+      <w:bookmarkEnd w:id="0"/>
     </w:p>
     <w:p>
       <w:pPr>
@@ -404,67 +367,6 @@
       </w:pPr>
       <w:r>
         <w:rPr>
-          <w:noProof/>
-          <w:lang w:val="en-IN" w:eastAsia="en-IN"/>
-        </w:rPr>
-        <w:drawing>
-          <wp:anchor distT="0" distB="0" distL="114300" distR="114300" simplePos="0" relativeHeight="251658240" behindDoc="0" locked="0" layoutInCell="1" allowOverlap="1" wp14:anchorId="2734BA8D" wp14:editId="2CE5802D">
-            <wp:simplePos x="0" y="0"/>
-            <wp:positionH relativeFrom="margin">
-              <wp:posOffset>-790575</wp:posOffset>
-            </wp:positionH>
-            <wp:positionV relativeFrom="paragraph">
-              <wp:posOffset>233045</wp:posOffset>
-            </wp:positionV>
-            <wp:extent cx="7425055" cy="2771775"/>
-            <wp:effectExtent l="0" t="0" r="4445" b="9525"/>
-            <wp:wrapTopAndBottom/>
-            <wp:docPr id="1" name="Picture 1"/>
-            <wp:cNvGraphicFramePr>
-              <a:graphicFrameLocks xmlns:a="http://schemas.openxmlformats.org/drawingml/2006/main" noChangeAspect="1"/>
-            </wp:cNvGraphicFramePr>
-            <a:graphic xmlns:a="http://schemas.openxmlformats.org/drawingml/2006/main">
-              <a:graphicData uri="http://schemas.openxmlformats.org/drawingml/2006/picture">
-                <pic:pic xmlns:pic="http://schemas.openxmlformats.org/drawingml/2006/picture">
-                  <pic:nvPicPr>
-                    <pic:cNvPr id="1" name=""/>
-                    <pic:cNvPicPr/>
-                  </pic:nvPicPr>
-                  <pic:blipFill>
-                    <a:blip r:embed="rId7">
-                      <a:extLst>
-                        <a:ext uri="{28A0092B-C50C-407E-A947-70E740481C1C}">
-                          <a14:useLocalDpi xmlns:a14="http://schemas.microsoft.com/office/drawing/2010/main" val="0"/>
-                        </a:ext>
-                      </a:extLst>
-                    </a:blip>
-                    <a:stretch>
-                      <a:fillRect/>
-                    </a:stretch>
-                  </pic:blipFill>
-                  <pic:spPr>
-                    <a:xfrm>
-                      <a:off x="0" y="0"/>
-                      <a:ext cx="7425055" cy="2771775"/>
-                    </a:xfrm>
-                    <a:prstGeom prst="rect">
-                      <a:avLst/>
-                    </a:prstGeom>
-                  </pic:spPr>
-                </pic:pic>
-              </a:graphicData>
-            </a:graphic>
-            <wp14:sizeRelH relativeFrom="page">
-              <wp14:pctWidth>0</wp14:pctWidth>
-            </wp14:sizeRelH>
-            <wp14:sizeRelV relativeFrom="page">
-              <wp14:pctHeight>0</wp14:pctHeight>
-            </wp14:sizeRelV>
-          </wp:anchor>
-        </w:drawing>
-      </w:r>
-      <w:r>
-        <w:rPr>
           <w:sz w:val="28"/>
           <w:szCs w:val="28"/>
         </w:rPr>
@@ -508,6 +410,2622 @@
       </w:pPr>
       <w:r>
         <w:rPr>
+          <w:b/>
+          <w:noProof/>
+          <w:sz w:val="24"/>
+          <w:szCs w:val="24"/>
+          <w:lang w:val="en-IN" w:eastAsia="en-IN"/>
+        </w:rPr>
+        <mc:AlternateContent>
+          <mc:Choice Requires="wps">
+            <w:drawing>
+              <wp:anchor distT="45720" distB="45720" distL="114300" distR="114300" simplePos="0" relativeHeight="251660288" behindDoc="0" locked="0" layoutInCell="1" allowOverlap="1" wp14:anchorId="64AF2F8F" wp14:editId="2FC07085">
+                <wp:simplePos x="0" y="0"/>
+                <wp:positionH relativeFrom="margin">
+                  <wp:align>center</wp:align>
+                </wp:positionH>
+                <wp:positionV relativeFrom="paragraph">
+                  <wp:posOffset>325120</wp:posOffset>
+                </wp:positionV>
+                <wp:extent cx="7553325" cy="1457960"/>
+                <wp:effectExtent l="0" t="0" r="28575" b="27940"/>
+                <wp:wrapSquare wrapText="bothSides"/>
+                <wp:docPr id="217" name="Text Box 2"/>
+                <wp:cNvGraphicFramePr>
+                  <a:graphicFrameLocks xmlns:a="http://schemas.openxmlformats.org/drawingml/2006/main"/>
+                </wp:cNvGraphicFramePr>
+                <a:graphic xmlns:a="http://schemas.openxmlformats.org/drawingml/2006/main">
+                  <a:graphicData uri="http://schemas.microsoft.com/office/word/2010/wordprocessingShape">
+                    <wps:wsp>
+                      <wps:cNvSpPr txBox="1">
+                        <a:spLocks noChangeArrowheads="1"/>
+                      </wps:cNvSpPr>
+                      <wps:spPr bwMode="auto">
+                        <a:xfrm>
+                          <a:off x="0" y="0"/>
+                          <a:ext cx="7553325" cy="1457960"/>
+                        </a:xfrm>
+                        <a:prstGeom prst="rect">
+                          <a:avLst/>
+                        </a:prstGeom>
+                        <a:solidFill>
+                          <a:srgbClr val="FFFFFF"/>
+                        </a:solidFill>
+                        <a:ln w="9525">
+                          <a:solidFill>
+                            <a:srgbClr val="000000"/>
+                          </a:solidFill>
+                          <a:miter lim="800000"/>
+                          <a:headEnd/>
+                          <a:tailEnd/>
+                        </a:ln>
+                      </wps:spPr>
+                      <wps:txbx>
+                        <w:txbxContent>
+                          <w:p>
+                            <w:pPr>
+                              <w:pStyle w:val="HTMLPreformatted"/>
+                              <w:shd w:val="clear" w:color="auto" w:fill="FFFFFF"/>
+                              <w:rPr>
+                                <w:rFonts w:ascii="Courier New" w:eastAsia="Times New Roman" w:hAnsi="Courier New" w:cs="Courier New"/>
+                                <w:color w:val="000000"/>
+                                <w:lang w:val="en-IN" w:eastAsia="en-IN"/>
+                              </w:rPr>
+                            </w:pPr>
+                            <w:proofErr w:type="spellStart"/>
+                            <w:r>
+                              <w:rPr>
+                                <w:rFonts w:ascii="Courier New" w:eastAsia="Times New Roman" w:hAnsi="Courier New" w:cs="Courier New"/>
+                                <w:color w:val="000000"/>
+                                <w:lang w:val="en-IN" w:eastAsia="en-IN"/>
+                              </w:rPr>
+                              <w:t>ab_result</w:t>
+                            </w:r>
+                            <w:proofErr w:type="spellEnd"/>
+                            <w:r>
+                              <w:rPr>
+                                <w:rFonts w:ascii="Courier New" w:eastAsia="Times New Roman" w:hAnsi="Courier New" w:cs="Courier New"/>
+                                <w:color w:val="000000"/>
+                                <w:lang w:val="en-IN" w:eastAsia="en-IN"/>
+                              </w:rPr>
+                              <w:t xml:space="preserve"> </w:t>
+                            </w:r>
+                            <w:r>
+                              <w:rPr>
+                                <w:rFonts w:ascii="Courier New" w:eastAsia="Times New Roman" w:hAnsi="Courier New" w:cs="Courier New"/>
+                                <w:color w:val="0000FF"/>
+                                <w:lang w:val="en-IN" w:eastAsia="en-IN"/>
+                              </w:rPr>
+                              <w:t>=</w:t>
+                            </w:r>
+                            <w:r>
+                              <w:rPr>
+                                <w:rFonts w:ascii="Courier New" w:eastAsia="Times New Roman" w:hAnsi="Courier New" w:cs="Courier New"/>
+                                <w:color w:val="000000"/>
+                                <w:lang w:val="en-IN" w:eastAsia="en-IN"/>
+                              </w:rPr>
+                              <w:t xml:space="preserve"> </w:t>
+                            </w:r>
+                            <w:proofErr w:type="spellStart"/>
+                            <w:proofErr w:type="gramStart"/>
+                            <w:r>
+                              <w:rPr>
+                                <w:rFonts w:ascii="Courier New" w:eastAsia="Times New Roman" w:hAnsi="Courier New" w:cs="Courier New"/>
+                                <w:color w:val="000000"/>
+                                <w:lang w:val="en-IN" w:eastAsia="en-IN"/>
+                              </w:rPr>
+                              <w:t>ab</w:t>
+                            </w:r>
+                            <w:r>
+                              <w:rPr>
+                                <w:rFonts w:ascii="Courier New" w:eastAsia="Times New Roman" w:hAnsi="Courier New" w:cs="Courier New"/>
+                                <w:color w:val="0000FF"/>
+                                <w:lang w:val="en-IN" w:eastAsia="en-IN"/>
+                              </w:rPr>
+                              <w:t>.</w:t>
+                            </w:r>
+                            <w:r>
+                              <w:rPr>
+                                <w:rFonts w:ascii="Courier New" w:eastAsia="Times New Roman" w:hAnsi="Courier New" w:cs="Courier New"/>
+                                <w:color w:val="000000"/>
+                                <w:lang w:val="en-IN" w:eastAsia="en-IN"/>
+                              </w:rPr>
+                              <w:t>ab</w:t>
+                            </w:r>
+                            <w:proofErr w:type="gramEnd"/>
+                            <w:r>
+                              <w:rPr>
+                                <w:rFonts w:ascii="Courier New" w:eastAsia="Times New Roman" w:hAnsi="Courier New" w:cs="Courier New"/>
+                                <w:color w:val="000000"/>
+                                <w:lang w:val="en-IN" w:eastAsia="en-IN"/>
+                              </w:rPr>
+                              <w:t>_analysis</w:t>
+                            </w:r>
+                            <w:proofErr w:type="spellEnd"/>
+                            <w:r>
+                              <w:rPr>
+                                <w:rFonts w:ascii="Courier New" w:eastAsia="Times New Roman" w:hAnsi="Courier New" w:cs="Courier New"/>
+                                <w:color w:val="0000FF"/>
+                                <w:lang w:val="en-IN" w:eastAsia="en-IN"/>
+                              </w:rPr>
+                              <w:t>(</w:t>
+                            </w:r>
+                            <w:proofErr w:type="spellStart"/>
+                            <w:r>
+                              <w:rPr>
+                                <w:rFonts w:ascii="Courier New" w:eastAsia="Times New Roman" w:hAnsi="Courier New" w:cs="Courier New"/>
+                                <w:color w:val="000000"/>
+                                <w:lang w:val="en-IN" w:eastAsia="en-IN"/>
+                              </w:rPr>
+                              <w:t>no_of_control</w:t>
+                            </w:r>
+                            <w:proofErr w:type="spellEnd"/>
+                            <w:r>
+                              <w:rPr>
+                                <w:rFonts w:ascii="Courier New" w:eastAsia="Times New Roman" w:hAnsi="Courier New" w:cs="Courier New"/>
+                                <w:color w:val="000000"/>
+                                <w:lang w:val="en-IN" w:eastAsia="en-IN"/>
+                              </w:rPr>
+                              <w:t xml:space="preserve"> </w:t>
+                            </w:r>
+                            <w:r>
+                              <w:rPr>
+                                <w:rFonts w:ascii="Courier New" w:eastAsia="Times New Roman" w:hAnsi="Courier New" w:cs="Courier New"/>
+                                <w:color w:val="0000FF"/>
+                                <w:lang w:val="en-IN" w:eastAsia="en-IN"/>
+                              </w:rPr>
+                              <w:t>=</w:t>
+                            </w:r>
+                            <w:r>
+                              <w:rPr>
+                                <w:rFonts w:ascii="Courier New" w:eastAsia="Times New Roman" w:hAnsi="Courier New" w:cs="Courier New"/>
+                                <w:color w:val="000000"/>
+                                <w:lang w:val="en-IN" w:eastAsia="en-IN"/>
+                              </w:rPr>
+                              <w:t xml:space="preserve"> </w:t>
+                            </w:r>
+                            <w:r>
+                              <w:rPr>
+                                <w:rFonts w:ascii="Courier New" w:eastAsia="Times New Roman" w:hAnsi="Courier New" w:cs="Courier New"/>
+                                <w:color w:val="800000"/>
+                                <w:lang w:val="en-IN" w:eastAsia="en-IN"/>
+                              </w:rPr>
+                              <w:t>10</w:t>
+                            </w:r>
+                            <w:r>
+                              <w:rPr>
+                                <w:rFonts w:ascii="Courier New" w:eastAsia="Times New Roman" w:hAnsi="Courier New" w:cs="Courier New"/>
+                                <w:color w:val="0000FF"/>
+                                <w:lang w:val="en-IN" w:eastAsia="en-IN"/>
+                              </w:rPr>
+                              <w:t>,</w:t>
+                            </w:r>
+                          </w:p>
+                          <w:p>
+                            <w:pPr>
+                              <w:shd w:val="clear" w:color="auto" w:fill="FFFFFF"/>
+                              <w:tabs>
+                                <w:tab w:val="left" w:pos="916"/>
+                                <w:tab w:val="left" w:pos="1832"/>
+                                <w:tab w:val="left" w:pos="2748"/>
+                                <w:tab w:val="left" w:pos="3664"/>
+                                <w:tab w:val="left" w:pos="4580"/>
+                                <w:tab w:val="left" w:pos="5496"/>
+                                <w:tab w:val="left" w:pos="6412"/>
+                                <w:tab w:val="left" w:pos="7328"/>
+                                <w:tab w:val="left" w:pos="8244"/>
+                                <w:tab w:val="left" w:pos="9160"/>
+                                <w:tab w:val="left" w:pos="10076"/>
+                                <w:tab w:val="left" w:pos="10992"/>
+                                <w:tab w:val="left" w:pos="11908"/>
+                                <w:tab w:val="left" w:pos="12824"/>
+                                <w:tab w:val="left" w:pos="13740"/>
+                                <w:tab w:val="left" w:pos="14656"/>
+                              </w:tabs>
+                              <w:spacing w:after="0" w:line="240" w:lineRule="auto"/>
+                              <w:rPr>
+                                <w:rFonts w:ascii="Courier New" w:eastAsia="Times New Roman" w:hAnsi="Courier New" w:cs="Courier New"/>
+                                <w:color w:val="000000"/>
+                                <w:sz w:val="20"/>
+                                <w:szCs w:val="20"/>
+                                <w:lang w:val="en-IN" w:eastAsia="en-IN"/>
+                              </w:rPr>
+                            </w:pPr>
+                            <w:r>
+                              <w:rPr>
+                                <w:rFonts w:ascii="Courier New" w:eastAsia="Times New Roman" w:hAnsi="Courier New" w:cs="Courier New"/>
+                                <w:color w:val="000000"/>
+                                <w:sz w:val="20"/>
+                                <w:szCs w:val="20"/>
+                                <w:lang w:val="en-IN" w:eastAsia="en-IN"/>
+                              </w:rPr>
+                              <w:t xml:space="preserve">                           var2pickneighbors </w:t>
+                            </w:r>
+                            <w:r>
+                              <w:rPr>
+                                <w:rFonts w:ascii="Courier New" w:eastAsia="Times New Roman" w:hAnsi="Courier New" w:cs="Courier New"/>
+                                <w:color w:val="0000FF"/>
+                                <w:sz w:val="20"/>
+                                <w:szCs w:val="20"/>
+                                <w:lang w:val="en-IN" w:eastAsia="en-IN"/>
+                              </w:rPr>
+                              <w:t>=</w:t>
+                            </w:r>
+                            <w:r>
+                              <w:rPr>
+                                <w:rFonts w:ascii="Courier New" w:eastAsia="Times New Roman" w:hAnsi="Courier New" w:cs="Courier New"/>
+                                <w:color w:val="000000"/>
+                                <w:sz w:val="20"/>
+                                <w:szCs w:val="20"/>
+                                <w:lang w:val="en-IN" w:eastAsia="en-IN"/>
+                              </w:rPr>
+                              <w:t xml:space="preserve"> </w:t>
+                            </w:r>
+                            <w:r>
+                              <w:rPr>
+                                <w:rFonts w:ascii="Courier New" w:eastAsia="Times New Roman" w:hAnsi="Courier New" w:cs="Courier New"/>
+                                <w:color w:val="0000FF"/>
+                                <w:sz w:val="20"/>
+                                <w:szCs w:val="20"/>
+                                <w:lang w:val="en-IN" w:eastAsia="en-IN"/>
+                              </w:rPr>
+                              <w:t>[</w:t>
+                            </w:r>
+                            <w:r>
+                              <w:rPr>
+                                <w:rFonts w:ascii="Courier New" w:eastAsia="Times New Roman" w:hAnsi="Courier New" w:cs="Courier New"/>
+                                <w:color w:val="0000E6"/>
+                                <w:sz w:val="20"/>
+                                <w:szCs w:val="20"/>
+                                <w:lang w:val="en-IN" w:eastAsia="en-IN"/>
+                              </w:rPr>
+                              <w:t>'</w:t>
+                            </w:r>
+                            <w:proofErr w:type="spellStart"/>
+                            <w:r>
+                              <w:rPr>
+                                <w:rFonts w:ascii="Courier New" w:eastAsia="Times New Roman" w:hAnsi="Courier New" w:cs="Courier New"/>
+                                <w:color w:val="0000E6"/>
+                                <w:sz w:val="20"/>
+                                <w:szCs w:val="20"/>
+                                <w:lang w:val="en-IN" w:eastAsia="en-IN"/>
+                              </w:rPr>
+                              <w:t>Trend'</w:t>
+                            </w:r>
+                            <w:r>
+                              <w:rPr>
+                                <w:rFonts w:ascii="Courier New" w:eastAsia="Times New Roman" w:hAnsi="Courier New" w:cs="Courier New"/>
+                                <w:color w:val="0000FF"/>
+                                <w:sz w:val="20"/>
+                                <w:szCs w:val="20"/>
+                                <w:lang w:val="en-IN" w:eastAsia="en-IN"/>
+                              </w:rPr>
+                              <w:t>,</w:t>
+                            </w:r>
+                            <w:r>
+                              <w:rPr>
+                                <w:rFonts w:ascii="Courier New" w:eastAsia="Times New Roman" w:hAnsi="Courier New" w:cs="Courier New"/>
+                                <w:color w:val="0000E6"/>
+                                <w:sz w:val="20"/>
+                                <w:szCs w:val="20"/>
+                                <w:lang w:val="en-IN" w:eastAsia="en-IN"/>
+                              </w:rPr>
+                              <w:t>'Seasonality</w:t>
+                            </w:r>
+                            <w:proofErr w:type="spellEnd"/>
+                            <w:r>
+                              <w:rPr>
+                                <w:rFonts w:ascii="Courier New" w:eastAsia="Times New Roman" w:hAnsi="Courier New" w:cs="Courier New"/>
+                                <w:color w:val="0000E6"/>
+                                <w:sz w:val="20"/>
+                                <w:szCs w:val="20"/>
+                                <w:lang w:val="en-IN" w:eastAsia="en-IN"/>
+                              </w:rPr>
+                              <w:t>'</w:t>
+                            </w:r>
+                            <w:r>
+                              <w:rPr>
+                                <w:rFonts w:ascii="Courier New" w:eastAsia="Times New Roman" w:hAnsi="Courier New" w:cs="Courier New"/>
+                                <w:color w:val="0000FF"/>
+                                <w:sz w:val="20"/>
+                                <w:szCs w:val="20"/>
+                                <w:lang w:val="en-IN" w:eastAsia="en-IN"/>
+                              </w:rPr>
+                              <w:t>],</w:t>
+                            </w:r>
+                          </w:p>
+                          <w:p>
+                            <w:pPr>
+                              <w:shd w:val="clear" w:color="auto" w:fill="FFFFFF"/>
+                              <w:tabs>
+                                <w:tab w:val="left" w:pos="916"/>
+                                <w:tab w:val="left" w:pos="1832"/>
+                                <w:tab w:val="left" w:pos="2748"/>
+                                <w:tab w:val="left" w:pos="3664"/>
+                                <w:tab w:val="left" w:pos="4580"/>
+                                <w:tab w:val="left" w:pos="5496"/>
+                                <w:tab w:val="left" w:pos="6412"/>
+                                <w:tab w:val="left" w:pos="7328"/>
+                                <w:tab w:val="left" w:pos="8244"/>
+                                <w:tab w:val="left" w:pos="9160"/>
+                                <w:tab w:val="left" w:pos="10076"/>
+                                <w:tab w:val="left" w:pos="10992"/>
+                                <w:tab w:val="left" w:pos="11908"/>
+                                <w:tab w:val="left" w:pos="12824"/>
+                                <w:tab w:val="left" w:pos="13740"/>
+                                <w:tab w:val="left" w:pos="14656"/>
+                              </w:tabs>
+                              <w:spacing w:after="0" w:line="240" w:lineRule="auto"/>
+                              <w:rPr>
+                                <w:rFonts w:ascii="Courier New" w:eastAsia="Times New Roman" w:hAnsi="Courier New" w:cs="Courier New"/>
+                                <w:color w:val="000000"/>
+                                <w:sz w:val="20"/>
+                                <w:szCs w:val="20"/>
+                                <w:lang w:val="en-IN" w:eastAsia="en-IN"/>
+                              </w:rPr>
+                            </w:pPr>
+                            <w:r>
+                              <w:rPr>
+                                <w:rFonts w:ascii="Courier New" w:eastAsia="Times New Roman" w:hAnsi="Courier New" w:cs="Courier New"/>
+                                <w:color w:val="000000"/>
+                                <w:sz w:val="20"/>
+                                <w:szCs w:val="20"/>
+                                <w:lang w:val="en-IN" w:eastAsia="en-IN"/>
+                              </w:rPr>
+                              <w:t xml:space="preserve">                           </w:t>
+                            </w:r>
+                            <w:proofErr w:type="spellStart"/>
+                            <w:r>
+                              <w:rPr>
+                                <w:rFonts w:ascii="Courier New" w:eastAsia="Times New Roman" w:hAnsi="Courier New" w:cs="Courier New"/>
+                                <w:color w:val="000000"/>
+                                <w:sz w:val="20"/>
+                                <w:szCs w:val="20"/>
+                                <w:lang w:val="en-IN" w:eastAsia="en-IN"/>
+                              </w:rPr>
+                              <w:t>with_replacement</w:t>
+                            </w:r>
+                            <w:proofErr w:type="spellEnd"/>
+                            <w:r>
+                              <w:rPr>
+                                <w:rFonts w:ascii="Courier New" w:eastAsia="Times New Roman" w:hAnsi="Courier New" w:cs="Courier New"/>
+                                <w:color w:val="000000"/>
+                                <w:sz w:val="20"/>
+                                <w:szCs w:val="20"/>
+                                <w:lang w:val="en-IN" w:eastAsia="en-IN"/>
+                              </w:rPr>
+                              <w:t xml:space="preserve"> </w:t>
+                            </w:r>
+                            <w:r>
+                              <w:rPr>
+                                <w:rFonts w:ascii="Courier New" w:eastAsia="Times New Roman" w:hAnsi="Courier New" w:cs="Courier New"/>
+                                <w:color w:val="0000FF"/>
+                                <w:sz w:val="20"/>
+                                <w:szCs w:val="20"/>
+                                <w:lang w:val="en-IN" w:eastAsia="en-IN"/>
+                              </w:rPr>
+                              <w:t>=</w:t>
+                            </w:r>
+                            <w:r>
+                              <w:rPr>
+                                <w:rFonts w:ascii="Courier New" w:eastAsia="Times New Roman" w:hAnsi="Courier New" w:cs="Courier New"/>
+                                <w:color w:val="000000"/>
+                                <w:sz w:val="20"/>
+                                <w:szCs w:val="20"/>
+                                <w:lang w:val="en-IN" w:eastAsia="en-IN"/>
+                              </w:rPr>
+                              <w:t xml:space="preserve"> </w:t>
+                            </w:r>
+                            <w:r>
+                              <w:rPr>
+                                <w:rFonts w:ascii="Courier New" w:eastAsia="Times New Roman" w:hAnsi="Courier New" w:cs="Courier New"/>
+                                <w:color w:val="074726"/>
+                                <w:sz w:val="20"/>
+                                <w:szCs w:val="20"/>
+                                <w:lang w:val="en-IN" w:eastAsia="en-IN"/>
+                              </w:rPr>
+                              <w:t>True</w:t>
+                            </w:r>
+                            <w:r>
+                              <w:rPr>
+                                <w:rFonts w:ascii="Courier New" w:eastAsia="Times New Roman" w:hAnsi="Courier New" w:cs="Courier New"/>
+                                <w:color w:val="0000FF"/>
+                                <w:sz w:val="20"/>
+                                <w:szCs w:val="20"/>
+                                <w:lang w:val="en-IN" w:eastAsia="en-IN"/>
+                              </w:rPr>
+                              <w:t>,</w:t>
+                            </w:r>
+                          </w:p>
+                          <w:p>
+                            <w:pPr>
+                              <w:shd w:val="clear" w:color="auto" w:fill="FFFFFF"/>
+                              <w:tabs>
+                                <w:tab w:val="left" w:pos="916"/>
+                                <w:tab w:val="left" w:pos="1832"/>
+                                <w:tab w:val="left" w:pos="2748"/>
+                                <w:tab w:val="left" w:pos="3664"/>
+                                <w:tab w:val="left" w:pos="4580"/>
+                                <w:tab w:val="left" w:pos="5496"/>
+                                <w:tab w:val="left" w:pos="6412"/>
+                                <w:tab w:val="left" w:pos="7328"/>
+                                <w:tab w:val="left" w:pos="8244"/>
+                                <w:tab w:val="left" w:pos="9160"/>
+                                <w:tab w:val="left" w:pos="10076"/>
+                                <w:tab w:val="left" w:pos="10992"/>
+                                <w:tab w:val="left" w:pos="11908"/>
+                                <w:tab w:val="left" w:pos="12824"/>
+                                <w:tab w:val="left" w:pos="13740"/>
+                                <w:tab w:val="left" w:pos="14656"/>
+                              </w:tabs>
+                              <w:spacing w:after="0" w:line="240" w:lineRule="auto"/>
+                              <w:rPr>
+                                <w:rFonts w:ascii="Courier New" w:eastAsia="Times New Roman" w:hAnsi="Courier New" w:cs="Courier New"/>
+                                <w:color w:val="000000"/>
+                                <w:sz w:val="20"/>
+                                <w:szCs w:val="20"/>
+                                <w:lang w:val="en-IN" w:eastAsia="en-IN"/>
+                              </w:rPr>
+                            </w:pPr>
+                            <w:r>
+                              <w:rPr>
+                                <w:rFonts w:ascii="Courier New" w:eastAsia="Times New Roman" w:hAnsi="Courier New" w:cs="Courier New"/>
+                                <w:color w:val="000000"/>
+                                <w:sz w:val="20"/>
+                                <w:szCs w:val="20"/>
+                                <w:lang w:val="en-IN" w:eastAsia="en-IN"/>
+                              </w:rPr>
+                              <w:t xml:space="preserve">                           </w:t>
+                            </w:r>
+                            <w:proofErr w:type="spellStart"/>
+                            <w:r>
+                              <w:rPr>
+                                <w:rFonts w:ascii="Courier New" w:eastAsia="Times New Roman" w:hAnsi="Courier New" w:cs="Courier New"/>
+                                <w:color w:val="000000"/>
+                                <w:sz w:val="20"/>
+                                <w:szCs w:val="20"/>
+                                <w:lang w:val="en-IN" w:eastAsia="en-IN"/>
+                              </w:rPr>
+                              <w:t>Lift_Threshold</w:t>
+                            </w:r>
+                            <w:proofErr w:type="spellEnd"/>
+                            <w:r>
+                              <w:rPr>
+                                <w:rFonts w:ascii="Courier New" w:eastAsia="Times New Roman" w:hAnsi="Courier New" w:cs="Courier New"/>
+                                <w:color w:val="000000"/>
+                                <w:sz w:val="20"/>
+                                <w:szCs w:val="20"/>
+                                <w:lang w:val="en-IN" w:eastAsia="en-IN"/>
+                              </w:rPr>
+                              <w:t xml:space="preserve"> </w:t>
+                            </w:r>
+                            <w:r>
+                              <w:rPr>
+                                <w:rFonts w:ascii="Courier New" w:eastAsia="Times New Roman" w:hAnsi="Courier New" w:cs="Courier New"/>
+                                <w:color w:val="0000FF"/>
+                                <w:sz w:val="20"/>
+                                <w:szCs w:val="20"/>
+                                <w:lang w:val="en-IN" w:eastAsia="en-IN"/>
+                              </w:rPr>
+                              <w:t>=</w:t>
+                            </w:r>
+                            <w:r>
+                              <w:rPr>
+                                <w:rFonts w:ascii="Courier New" w:eastAsia="Times New Roman" w:hAnsi="Courier New" w:cs="Courier New"/>
+                                <w:color w:val="000000"/>
+                                <w:sz w:val="20"/>
+                                <w:szCs w:val="20"/>
+                                <w:lang w:val="en-IN" w:eastAsia="en-IN"/>
+                              </w:rPr>
+                              <w:t xml:space="preserve"> </w:t>
+                            </w:r>
+                            <w:r>
+                              <w:rPr>
+                                <w:rFonts w:ascii="Courier New" w:eastAsia="Times New Roman" w:hAnsi="Courier New" w:cs="Courier New"/>
+                                <w:color w:val="800000"/>
+                                <w:sz w:val="20"/>
+                                <w:szCs w:val="20"/>
+                                <w:lang w:val="en-IN" w:eastAsia="en-IN"/>
+                              </w:rPr>
+                              <w:t>2</w:t>
+                            </w:r>
+                            <w:r>
+                              <w:rPr>
+                                <w:rFonts w:ascii="Courier New" w:eastAsia="Times New Roman" w:hAnsi="Courier New" w:cs="Courier New"/>
+                                <w:color w:val="0000FF"/>
+                                <w:sz w:val="20"/>
+                                <w:szCs w:val="20"/>
+                                <w:lang w:val="en-IN" w:eastAsia="en-IN"/>
+                              </w:rPr>
+                              <w:t>,</w:t>
+                            </w:r>
+                          </w:p>
+                          <w:p>
+                            <w:pPr>
+                              <w:shd w:val="clear" w:color="auto" w:fill="FFFFFF"/>
+                              <w:tabs>
+                                <w:tab w:val="left" w:pos="916"/>
+                                <w:tab w:val="left" w:pos="1832"/>
+                                <w:tab w:val="left" w:pos="2748"/>
+                                <w:tab w:val="left" w:pos="3664"/>
+                                <w:tab w:val="left" w:pos="4580"/>
+                                <w:tab w:val="left" w:pos="5496"/>
+                                <w:tab w:val="left" w:pos="6412"/>
+                                <w:tab w:val="left" w:pos="7328"/>
+                                <w:tab w:val="left" w:pos="8244"/>
+                                <w:tab w:val="left" w:pos="9160"/>
+                                <w:tab w:val="left" w:pos="10076"/>
+                                <w:tab w:val="left" w:pos="10992"/>
+                                <w:tab w:val="left" w:pos="11908"/>
+                                <w:tab w:val="left" w:pos="12824"/>
+                                <w:tab w:val="left" w:pos="13740"/>
+                                <w:tab w:val="left" w:pos="14656"/>
+                              </w:tabs>
+                              <w:spacing w:after="0" w:line="240" w:lineRule="auto"/>
+                              <w:rPr>
+                                <w:rFonts w:ascii="Courier New" w:eastAsia="Times New Roman" w:hAnsi="Courier New" w:cs="Courier New"/>
+                                <w:color w:val="000000"/>
+                                <w:sz w:val="20"/>
+                                <w:szCs w:val="20"/>
+                                <w:lang w:val="en-IN" w:eastAsia="en-IN"/>
+                              </w:rPr>
+                            </w:pPr>
+                            <w:r>
+                              <w:rPr>
+                                <w:rFonts w:ascii="Courier New" w:eastAsia="Times New Roman" w:hAnsi="Courier New" w:cs="Courier New"/>
+                                <w:color w:val="000000"/>
+                                <w:sz w:val="20"/>
+                                <w:szCs w:val="20"/>
+                                <w:lang w:val="en-IN" w:eastAsia="en-IN"/>
+                              </w:rPr>
+                              <w:t xml:space="preserve">                           Identifier </w:t>
+                            </w:r>
+                            <w:r>
+                              <w:rPr>
+                                <w:rFonts w:ascii="Courier New" w:eastAsia="Times New Roman" w:hAnsi="Courier New" w:cs="Courier New"/>
+                                <w:color w:val="0000FF"/>
+                                <w:sz w:val="20"/>
+                                <w:szCs w:val="20"/>
+                                <w:lang w:val="en-IN" w:eastAsia="en-IN"/>
+                              </w:rPr>
+                              <w:t>=</w:t>
+                            </w:r>
+                            <w:r>
+                              <w:rPr>
+                                <w:rFonts w:ascii="Courier New" w:eastAsia="Times New Roman" w:hAnsi="Courier New" w:cs="Courier New"/>
+                                <w:color w:val="000000"/>
+                                <w:sz w:val="20"/>
+                                <w:szCs w:val="20"/>
+                                <w:lang w:val="en-IN" w:eastAsia="en-IN"/>
+                              </w:rPr>
+                              <w:t xml:space="preserve"> </w:t>
+                            </w:r>
+                            <w:r>
+                              <w:rPr>
+                                <w:rFonts w:ascii="Courier New" w:eastAsia="Times New Roman" w:hAnsi="Courier New" w:cs="Courier New"/>
+                                <w:color w:val="0000E6"/>
+                                <w:sz w:val="20"/>
+                                <w:szCs w:val="20"/>
+                                <w:lang w:val="en-IN" w:eastAsia="en-IN"/>
+                              </w:rPr>
+                              <w:t>'</w:t>
+                            </w:r>
+                            <w:proofErr w:type="spellStart"/>
+                            <w:r>
+                              <w:rPr>
+                                <w:rFonts w:ascii="Courier New" w:eastAsia="Times New Roman" w:hAnsi="Courier New" w:cs="Courier New"/>
+                                <w:color w:val="0000E6"/>
+                                <w:sz w:val="20"/>
+                                <w:szCs w:val="20"/>
+                                <w:lang w:val="en-IN" w:eastAsia="en-IN"/>
+                              </w:rPr>
+                              <w:t>Store_ID</w:t>
+                            </w:r>
+                            <w:proofErr w:type="spellEnd"/>
+                            <w:r>
+                              <w:rPr>
+                                <w:rFonts w:ascii="Courier New" w:eastAsia="Times New Roman" w:hAnsi="Courier New" w:cs="Courier New"/>
+                                <w:color w:val="0000E6"/>
+                                <w:sz w:val="20"/>
+                                <w:szCs w:val="20"/>
+                                <w:lang w:val="en-IN" w:eastAsia="en-IN"/>
+                              </w:rPr>
+                              <w:t>'</w:t>
+                            </w:r>
+                            <w:r>
+                              <w:rPr>
+                                <w:rFonts w:ascii="Courier New" w:eastAsia="Times New Roman" w:hAnsi="Courier New" w:cs="Courier New"/>
+                                <w:color w:val="0000FF"/>
+                                <w:sz w:val="20"/>
+                                <w:szCs w:val="20"/>
+                                <w:lang w:val="en-IN" w:eastAsia="en-IN"/>
+                              </w:rPr>
+                              <w:t>,</w:t>
+                            </w:r>
+                            <w:r>
+                              <w:rPr>
+                                <w:rFonts w:ascii="Courier New" w:eastAsia="Times New Roman" w:hAnsi="Courier New" w:cs="Courier New"/>
+                                <w:color w:val="000000"/>
+                                <w:sz w:val="20"/>
+                                <w:szCs w:val="20"/>
+                                <w:lang w:val="en-IN" w:eastAsia="en-IN"/>
+                              </w:rPr>
+                              <w:t xml:space="preserve"> </w:t>
+                            </w:r>
+                            <w:proofErr w:type="spellStart"/>
+                            <w:r>
+                              <w:rPr>
+                                <w:rFonts w:ascii="Courier New" w:eastAsia="Times New Roman" w:hAnsi="Courier New" w:cs="Courier New"/>
+                                <w:color w:val="000000"/>
+                                <w:sz w:val="20"/>
+                                <w:szCs w:val="20"/>
+                                <w:lang w:val="en-IN" w:eastAsia="en-IN"/>
+                              </w:rPr>
+                              <w:t>Date_Col</w:t>
+                            </w:r>
+                            <w:proofErr w:type="spellEnd"/>
+                            <w:r>
+                              <w:rPr>
+                                <w:rFonts w:ascii="Courier New" w:eastAsia="Times New Roman" w:hAnsi="Courier New" w:cs="Courier New"/>
+                                <w:color w:val="000000"/>
+                                <w:sz w:val="20"/>
+                                <w:szCs w:val="20"/>
+                                <w:lang w:val="en-IN" w:eastAsia="en-IN"/>
+                              </w:rPr>
+                              <w:t xml:space="preserve"> </w:t>
+                            </w:r>
+                            <w:r>
+                              <w:rPr>
+                                <w:rFonts w:ascii="Courier New" w:eastAsia="Times New Roman" w:hAnsi="Courier New" w:cs="Courier New"/>
+                                <w:color w:val="0000FF"/>
+                                <w:sz w:val="20"/>
+                                <w:szCs w:val="20"/>
+                                <w:lang w:val="en-IN" w:eastAsia="en-IN"/>
+                              </w:rPr>
+                              <w:t>=</w:t>
+                            </w:r>
+                            <w:r>
+                              <w:rPr>
+                                <w:rFonts w:ascii="Courier New" w:eastAsia="Times New Roman" w:hAnsi="Courier New" w:cs="Courier New"/>
+                                <w:color w:val="000000"/>
+                                <w:sz w:val="20"/>
+                                <w:szCs w:val="20"/>
+                                <w:lang w:val="en-IN" w:eastAsia="en-IN"/>
+                              </w:rPr>
+                              <w:t xml:space="preserve"> </w:t>
+                            </w:r>
+                            <w:r>
+                              <w:rPr>
+                                <w:rFonts w:ascii="Courier New" w:eastAsia="Times New Roman" w:hAnsi="Courier New" w:cs="Courier New"/>
+                                <w:color w:val="0000E6"/>
+                                <w:sz w:val="20"/>
+                                <w:szCs w:val="20"/>
+                                <w:lang w:val="en-IN" w:eastAsia="en-IN"/>
+                              </w:rPr>
+                              <w:t>'</w:t>
+                            </w:r>
+                            <w:proofErr w:type="spellStart"/>
+                            <w:r>
+                              <w:rPr>
+                                <w:rFonts w:ascii="Courier New" w:eastAsia="Times New Roman" w:hAnsi="Courier New" w:cs="Courier New"/>
+                                <w:color w:val="0000E6"/>
+                                <w:sz w:val="20"/>
+                                <w:szCs w:val="20"/>
+                                <w:lang w:val="en-IN" w:eastAsia="en-IN"/>
+                              </w:rPr>
+                              <w:t>Date_Daily</w:t>
+                            </w:r>
+                            <w:proofErr w:type="spellEnd"/>
+                            <w:proofErr w:type="gramStart"/>
+                            <w:r>
+                              <w:rPr>
+                                <w:rFonts w:ascii="Courier New" w:eastAsia="Times New Roman" w:hAnsi="Courier New" w:cs="Courier New"/>
+                                <w:color w:val="0000E6"/>
+                                <w:sz w:val="20"/>
+                                <w:szCs w:val="20"/>
+                                <w:lang w:val="en-IN" w:eastAsia="en-IN"/>
+                              </w:rPr>
+                              <w:t>'</w:t>
+                            </w:r>
+                            <w:r>
+                              <w:rPr>
+                                <w:rFonts w:ascii="Courier New" w:eastAsia="Times New Roman" w:hAnsi="Courier New" w:cs="Courier New"/>
+                                <w:color w:val="0000FF"/>
+                                <w:sz w:val="20"/>
+                                <w:szCs w:val="20"/>
+                                <w:lang w:val="en-IN" w:eastAsia="en-IN"/>
+                              </w:rPr>
+                              <w:t>,</w:t>
+                            </w:r>
+                            <w:r>
+                              <w:rPr>
+                                <w:rFonts w:ascii="Courier New" w:eastAsia="Times New Roman" w:hAnsi="Courier New" w:cs="Courier New"/>
+                                <w:color w:val="000000"/>
+                                <w:sz w:val="20"/>
+                                <w:szCs w:val="20"/>
+                                <w:lang w:val="en-IN" w:eastAsia="en-IN"/>
+                              </w:rPr>
+                              <w:t xml:space="preserve">  Measure</w:t>
+                            </w:r>
+                            <w:proofErr w:type="gramEnd"/>
+                            <w:r>
+                              <w:rPr>
+                                <w:rFonts w:ascii="Courier New" w:eastAsia="Times New Roman" w:hAnsi="Courier New" w:cs="Courier New"/>
+                                <w:color w:val="000000"/>
+                                <w:sz w:val="20"/>
+                                <w:szCs w:val="20"/>
+                                <w:lang w:val="en-IN" w:eastAsia="en-IN"/>
+                              </w:rPr>
+                              <w:t xml:space="preserve"> </w:t>
+                            </w:r>
+                            <w:r>
+                              <w:rPr>
+                                <w:rFonts w:ascii="Courier New" w:eastAsia="Times New Roman" w:hAnsi="Courier New" w:cs="Courier New"/>
+                                <w:color w:val="0000FF"/>
+                                <w:sz w:val="20"/>
+                                <w:szCs w:val="20"/>
+                                <w:lang w:val="en-IN" w:eastAsia="en-IN"/>
+                              </w:rPr>
+                              <w:t>=</w:t>
+                            </w:r>
+                            <w:r>
+                              <w:rPr>
+                                <w:rFonts w:ascii="Courier New" w:eastAsia="Times New Roman" w:hAnsi="Courier New" w:cs="Courier New"/>
+                                <w:color w:val="000000"/>
+                                <w:sz w:val="20"/>
+                                <w:szCs w:val="20"/>
+                                <w:lang w:val="en-IN" w:eastAsia="en-IN"/>
+                              </w:rPr>
+                              <w:t xml:space="preserve"> </w:t>
+                            </w:r>
+                            <w:r>
+                              <w:rPr>
+                                <w:rFonts w:ascii="Courier New" w:eastAsia="Times New Roman" w:hAnsi="Courier New" w:cs="Courier New"/>
+                                <w:color w:val="0000E6"/>
+                                <w:sz w:val="20"/>
+                                <w:szCs w:val="20"/>
+                                <w:lang w:val="en-IN" w:eastAsia="en-IN"/>
+                              </w:rPr>
+                              <w:t>'Sales'</w:t>
+                            </w:r>
+                            <w:r>
+                              <w:rPr>
+                                <w:rFonts w:ascii="Courier New" w:eastAsia="Times New Roman" w:hAnsi="Courier New" w:cs="Courier New"/>
+                                <w:color w:val="0000FF"/>
+                                <w:sz w:val="20"/>
+                                <w:szCs w:val="20"/>
+                                <w:lang w:val="en-IN" w:eastAsia="en-IN"/>
+                              </w:rPr>
+                              <w:t>,</w:t>
+                            </w:r>
+                            <w:r>
+                              <w:rPr>
+                                <w:rFonts w:ascii="Courier New" w:eastAsia="Times New Roman" w:hAnsi="Courier New" w:cs="Courier New"/>
+                                <w:color w:val="000000"/>
+                                <w:sz w:val="20"/>
+                                <w:szCs w:val="20"/>
+                                <w:lang w:val="en-IN" w:eastAsia="en-IN"/>
+                              </w:rPr>
+                              <w:t xml:space="preserve"> </w:t>
+                            </w:r>
+                          </w:p>
+                          <w:p>
+                            <w:pPr>
+                              <w:shd w:val="clear" w:color="auto" w:fill="FFFFFF"/>
+                              <w:tabs>
+                                <w:tab w:val="left" w:pos="916"/>
+                                <w:tab w:val="left" w:pos="1832"/>
+                                <w:tab w:val="left" w:pos="2748"/>
+                                <w:tab w:val="left" w:pos="3664"/>
+                                <w:tab w:val="left" w:pos="4580"/>
+                                <w:tab w:val="left" w:pos="5496"/>
+                                <w:tab w:val="left" w:pos="6412"/>
+                                <w:tab w:val="left" w:pos="7328"/>
+                                <w:tab w:val="left" w:pos="8244"/>
+                                <w:tab w:val="left" w:pos="9160"/>
+                                <w:tab w:val="left" w:pos="10076"/>
+                                <w:tab w:val="left" w:pos="10992"/>
+                                <w:tab w:val="left" w:pos="11908"/>
+                                <w:tab w:val="left" w:pos="12824"/>
+                                <w:tab w:val="left" w:pos="13740"/>
+                                <w:tab w:val="left" w:pos="14656"/>
+                              </w:tabs>
+                              <w:spacing w:after="0" w:line="240" w:lineRule="auto"/>
+                              <w:rPr>
+                                <w:rFonts w:ascii="Courier New" w:eastAsia="Times New Roman" w:hAnsi="Courier New" w:cs="Courier New"/>
+                                <w:color w:val="000000"/>
+                                <w:sz w:val="20"/>
+                                <w:szCs w:val="20"/>
+                                <w:lang w:val="en-IN" w:eastAsia="en-IN"/>
+                              </w:rPr>
+                            </w:pPr>
+                            <w:r>
+                              <w:rPr>
+                                <w:rFonts w:ascii="Courier New" w:eastAsia="Times New Roman" w:hAnsi="Courier New" w:cs="Courier New"/>
+                                <w:color w:val="000000"/>
+                                <w:sz w:val="20"/>
+                                <w:szCs w:val="20"/>
+                                <w:lang w:val="en-IN" w:eastAsia="en-IN"/>
+                              </w:rPr>
+                              <w:t xml:space="preserve">                           Cluster </w:t>
+                            </w:r>
+                            <w:r>
+                              <w:rPr>
+                                <w:rFonts w:ascii="Courier New" w:eastAsia="Times New Roman" w:hAnsi="Courier New" w:cs="Courier New"/>
+                                <w:color w:val="0000FF"/>
+                                <w:sz w:val="20"/>
+                                <w:szCs w:val="20"/>
+                                <w:lang w:val="en-IN" w:eastAsia="en-IN"/>
+                              </w:rPr>
+                              <w:t>=</w:t>
+                            </w:r>
+                            <w:r>
+                              <w:rPr>
+                                <w:rFonts w:ascii="Courier New" w:eastAsia="Times New Roman" w:hAnsi="Courier New" w:cs="Courier New"/>
+                                <w:color w:val="000000"/>
+                                <w:sz w:val="20"/>
+                                <w:szCs w:val="20"/>
+                                <w:lang w:val="en-IN" w:eastAsia="en-IN"/>
+                              </w:rPr>
+                              <w:t xml:space="preserve"> </w:t>
+                            </w:r>
+                            <w:r>
+                              <w:rPr>
+                                <w:rFonts w:ascii="Courier New" w:eastAsia="Times New Roman" w:hAnsi="Courier New" w:cs="Courier New"/>
+                                <w:color w:val="0000E6"/>
+                                <w:sz w:val="20"/>
+                                <w:szCs w:val="20"/>
+                                <w:lang w:val="en-IN" w:eastAsia="en-IN"/>
+                              </w:rPr>
+                              <w:t>'Cluster'</w:t>
+                            </w:r>
+                            <w:r>
+                              <w:rPr>
+                                <w:rFonts w:ascii="Courier New" w:eastAsia="Times New Roman" w:hAnsi="Courier New" w:cs="Courier New"/>
+                                <w:color w:val="0000FF"/>
+                                <w:sz w:val="20"/>
+                                <w:szCs w:val="20"/>
+                                <w:lang w:val="en-IN" w:eastAsia="en-IN"/>
+                              </w:rPr>
+                              <w:t>,</w:t>
+                            </w:r>
+                            <w:r>
+                              <w:rPr>
+                                <w:rFonts w:ascii="Courier New" w:eastAsia="Times New Roman" w:hAnsi="Courier New" w:cs="Courier New"/>
+                                <w:color w:val="000000"/>
+                                <w:sz w:val="20"/>
+                                <w:szCs w:val="20"/>
+                                <w:lang w:val="en-IN" w:eastAsia="en-IN"/>
+                              </w:rPr>
+                              <w:t xml:space="preserve"> Changed </w:t>
+                            </w:r>
+                            <w:r>
+                              <w:rPr>
+                                <w:rFonts w:ascii="Courier New" w:eastAsia="Times New Roman" w:hAnsi="Courier New" w:cs="Courier New"/>
+                                <w:color w:val="0000FF"/>
+                                <w:sz w:val="20"/>
+                                <w:szCs w:val="20"/>
+                                <w:lang w:val="en-IN" w:eastAsia="en-IN"/>
+                              </w:rPr>
+                              <w:t>=</w:t>
+                            </w:r>
+                            <w:r>
+                              <w:rPr>
+                                <w:rFonts w:ascii="Courier New" w:eastAsia="Times New Roman" w:hAnsi="Courier New" w:cs="Courier New"/>
+                                <w:color w:val="000000"/>
+                                <w:sz w:val="20"/>
+                                <w:szCs w:val="20"/>
+                                <w:lang w:val="en-IN" w:eastAsia="en-IN"/>
+                              </w:rPr>
+                              <w:t xml:space="preserve"> </w:t>
+                            </w:r>
+                            <w:r>
+                              <w:rPr>
+                                <w:rFonts w:ascii="Courier New" w:eastAsia="Times New Roman" w:hAnsi="Courier New" w:cs="Courier New"/>
+                                <w:color w:val="0000E6"/>
+                                <w:sz w:val="20"/>
+                                <w:szCs w:val="20"/>
+                                <w:lang w:val="en-IN" w:eastAsia="en-IN"/>
+                              </w:rPr>
+                              <w:t>'Changed'</w:t>
+                            </w:r>
+                            <w:r>
+                              <w:rPr>
+                                <w:rFonts w:ascii="Courier New" w:eastAsia="Times New Roman" w:hAnsi="Courier New" w:cs="Courier New"/>
+                                <w:color w:val="0000FF"/>
+                                <w:sz w:val="20"/>
+                                <w:szCs w:val="20"/>
+                                <w:lang w:val="en-IN" w:eastAsia="en-IN"/>
+                              </w:rPr>
+                              <w:t>,</w:t>
+                            </w:r>
+                            <w:r>
+                              <w:rPr>
+                                <w:rFonts w:ascii="Courier New" w:eastAsia="Times New Roman" w:hAnsi="Courier New" w:cs="Courier New"/>
+                                <w:color w:val="000000"/>
+                                <w:sz w:val="20"/>
+                                <w:szCs w:val="20"/>
+                                <w:lang w:val="en-IN" w:eastAsia="en-IN"/>
+                              </w:rPr>
+                              <w:t xml:space="preserve"> Test </w:t>
+                            </w:r>
+                            <w:r>
+                              <w:rPr>
+                                <w:rFonts w:ascii="Courier New" w:eastAsia="Times New Roman" w:hAnsi="Courier New" w:cs="Courier New"/>
+                                <w:color w:val="0000FF"/>
+                                <w:sz w:val="20"/>
+                                <w:szCs w:val="20"/>
+                                <w:lang w:val="en-IN" w:eastAsia="en-IN"/>
+                              </w:rPr>
+                              <w:t>=</w:t>
+                            </w:r>
+                            <w:r>
+                              <w:rPr>
+                                <w:rFonts w:ascii="Courier New" w:eastAsia="Times New Roman" w:hAnsi="Courier New" w:cs="Courier New"/>
+                                <w:color w:val="000000"/>
+                                <w:sz w:val="20"/>
+                                <w:szCs w:val="20"/>
+                                <w:lang w:val="en-IN" w:eastAsia="en-IN"/>
+                              </w:rPr>
+                              <w:t xml:space="preserve"> </w:t>
+                            </w:r>
+                            <w:r>
+                              <w:rPr>
+                                <w:rFonts w:ascii="Courier New" w:eastAsia="Times New Roman" w:hAnsi="Courier New" w:cs="Courier New"/>
+                                <w:color w:val="0000E6"/>
+                                <w:sz w:val="20"/>
+                                <w:szCs w:val="20"/>
+                                <w:lang w:val="en-IN" w:eastAsia="en-IN"/>
+                              </w:rPr>
+                              <w:t>'Test'</w:t>
+                            </w:r>
+                            <w:r>
+                              <w:rPr>
+                                <w:rFonts w:ascii="Courier New" w:eastAsia="Times New Roman" w:hAnsi="Courier New" w:cs="Courier New"/>
+                                <w:color w:val="0000FF"/>
+                                <w:sz w:val="20"/>
+                                <w:szCs w:val="20"/>
+                                <w:lang w:val="en-IN" w:eastAsia="en-IN"/>
+                              </w:rPr>
+                              <w:t>,</w:t>
+                            </w:r>
+                          </w:p>
+                          <w:p>
+                            <w:pPr>
+                              <w:shd w:val="clear" w:color="auto" w:fill="FFFFFF"/>
+                              <w:tabs>
+                                <w:tab w:val="left" w:pos="916"/>
+                                <w:tab w:val="left" w:pos="1832"/>
+                                <w:tab w:val="left" w:pos="2748"/>
+                                <w:tab w:val="left" w:pos="3664"/>
+                                <w:tab w:val="left" w:pos="4580"/>
+                                <w:tab w:val="left" w:pos="5496"/>
+                                <w:tab w:val="left" w:pos="6412"/>
+                                <w:tab w:val="left" w:pos="7328"/>
+                                <w:tab w:val="left" w:pos="8244"/>
+                                <w:tab w:val="left" w:pos="9160"/>
+                                <w:tab w:val="left" w:pos="10076"/>
+                                <w:tab w:val="left" w:pos="10992"/>
+                                <w:tab w:val="left" w:pos="11908"/>
+                                <w:tab w:val="left" w:pos="12824"/>
+                                <w:tab w:val="left" w:pos="13740"/>
+                                <w:tab w:val="left" w:pos="14656"/>
+                              </w:tabs>
+                              <w:spacing w:after="0" w:line="240" w:lineRule="auto"/>
+                              <w:rPr>
+                                <w:rFonts w:ascii="Courier New" w:eastAsia="Times New Roman" w:hAnsi="Courier New" w:cs="Courier New"/>
+                                <w:color w:val="000000"/>
+                                <w:sz w:val="20"/>
+                                <w:szCs w:val="20"/>
+                                <w:lang w:val="en-IN" w:eastAsia="en-IN"/>
+                              </w:rPr>
+                            </w:pPr>
+                            <w:r>
+                              <w:rPr>
+                                <w:rFonts w:ascii="Courier New" w:eastAsia="Times New Roman" w:hAnsi="Courier New" w:cs="Courier New"/>
+                                <w:color w:val="000000"/>
+                                <w:sz w:val="20"/>
+                                <w:szCs w:val="20"/>
+                                <w:lang w:val="en-IN" w:eastAsia="en-IN"/>
+                              </w:rPr>
+                              <w:t xml:space="preserve">                           </w:t>
+                            </w:r>
+                            <w:proofErr w:type="spellStart"/>
+                            <w:r>
+                              <w:rPr>
+                                <w:rFonts w:ascii="Courier New" w:eastAsia="Times New Roman" w:hAnsi="Courier New" w:cs="Courier New"/>
+                                <w:color w:val="000000"/>
+                                <w:sz w:val="20"/>
+                                <w:szCs w:val="20"/>
+                                <w:lang w:val="en-IN" w:eastAsia="en-IN"/>
+                              </w:rPr>
+                              <w:t>trend_data</w:t>
+                            </w:r>
+                            <w:proofErr w:type="spellEnd"/>
+                            <w:r>
+                              <w:rPr>
+                                <w:rFonts w:ascii="Courier New" w:eastAsia="Times New Roman" w:hAnsi="Courier New" w:cs="Courier New"/>
+                                <w:color w:val="000000"/>
+                                <w:sz w:val="20"/>
+                                <w:szCs w:val="20"/>
+                                <w:lang w:val="en-IN" w:eastAsia="en-IN"/>
+                              </w:rPr>
+                              <w:t xml:space="preserve"> </w:t>
+                            </w:r>
+                            <w:r>
+                              <w:rPr>
+                                <w:rFonts w:ascii="Courier New" w:eastAsia="Times New Roman" w:hAnsi="Courier New" w:cs="Courier New"/>
+                                <w:color w:val="0000FF"/>
+                                <w:sz w:val="20"/>
+                                <w:szCs w:val="20"/>
+                                <w:lang w:val="en-IN" w:eastAsia="en-IN"/>
+                              </w:rPr>
+                              <w:t>=</w:t>
+                            </w:r>
+                            <w:r>
+                              <w:rPr>
+                                <w:rFonts w:ascii="Courier New" w:eastAsia="Times New Roman" w:hAnsi="Courier New" w:cs="Courier New"/>
+                                <w:color w:val="000000"/>
+                                <w:sz w:val="20"/>
+                                <w:szCs w:val="20"/>
+                                <w:lang w:val="en-IN" w:eastAsia="en-IN"/>
+                              </w:rPr>
+                              <w:t xml:space="preserve"> </w:t>
+                            </w:r>
+                            <w:proofErr w:type="spellStart"/>
+                            <w:r>
+                              <w:rPr>
+                                <w:rFonts w:ascii="Courier New" w:eastAsia="Times New Roman" w:hAnsi="Courier New" w:cs="Courier New"/>
+                                <w:color w:val="000000"/>
+                                <w:sz w:val="20"/>
+                                <w:szCs w:val="20"/>
+                                <w:lang w:val="en-IN" w:eastAsia="en-IN"/>
+                              </w:rPr>
+                              <w:t>trend_data</w:t>
+                            </w:r>
+                            <w:proofErr w:type="spellEnd"/>
+                            <w:r>
+                              <w:rPr>
+                                <w:rFonts w:ascii="Courier New" w:eastAsia="Times New Roman" w:hAnsi="Courier New" w:cs="Courier New"/>
+                                <w:color w:val="0000FF"/>
+                                <w:sz w:val="20"/>
+                                <w:szCs w:val="20"/>
+                                <w:lang w:val="en-IN" w:eastAsia="en-IN"/>
+                              </w:rPr>
+                              <w:t>,</w:t>
+                            </w:r>
+                            <w:r>
+                              <w:rPr>
+                                <w:rFonts w:ascii="Courier New" w:eastAsia="Times New Roman" w:hAnsi="Courier New" w:cs="Courier New"/>
+                                <w:color w:val="000000"/>
+                                <w:sz w:val="20"/>
+                                <w:szCs w:val="20"/>
+                                <w:lang w:val="en-IN" w:eastAsia="en-IN"/>
+                              </w:rPr>
+                              <w:t xml:space="preserve"> </w:t>
+                            </w:r>
+                          </w:p>
+                          <w:p>
+                            <w:pPr>
+                              <w:shd w:val="clear" w:color="auto" w:fill="FFFFFF"/>
+                              <w:tabs>
+                                <w:tab w:val="left" w:pos="916"/>
+                                <w:tab w:val="left" w:pos="1832"/>
+                                <w:tab w:val="left" w:pos="2748"/>
+                                <w:tab w:val="left" w:pos="3664"/>
+                                <w:tab w:val="left" w:pos="4580"/>
+                                <w:tab w:val="left" w:pos="5496"/>
+                                <w:tab w:val="left" w:pos="6412"/>
+                                <w:tab w:val="left" w:pos="7328"/>
+                                <w:tab w:val="left" w:pos="8244"/>
+                                <w:tab w:val="left" w:pos="9160"/>
+                                <w:tab w:val="left" w:pos="10076"/>
+                                <w:tab w:val="left" w:pos="10992"/>
+                                <w:tab w:val="left" w:pos="11908"/>
+                                <w:tab w:val="left" w:pos="12824"/>
+                                <w:tab w:val="left" w:pos="13740"/>
+                                <w:tab w:val="left" w:pos="14656"/>
+                              </w:tabs>
+                              <w:spacing w:after="0" w:line="240" w:lineRule="auto"/>
+                              <w:rPr>
+                                <w:rFonts w:ascii="Courier New" w:eastAsia="Times New Roman" w:hAnsi="Courier New" w:cs="Courier New"/>
+                                <w:color w:val="000000"/>
+                                <w:sz w:val="20"/>
+                                <w:szCs w:val="20"/>
+                                <w:lang w:val="en-IN" w:eastAsia="en-IN"/>
+                              </w:rPr>
+                            </w:pPr>
+                            <w:r>
+                              <w:rPr>
+                                <w:rFonts w:ascii="Courier New" w:eastAsia="Times New Roman" w:hAnsi="Courier New" w:cs="Courier New"/>
+                                <w:color w:val="000000"/>
+                                <w:sz w:val="20"/>
+                                <w:szCs w:val="20"/>
+                                <w:lang w:val="en-IN" w:eastAsia="en-IN"/>
+                              </w:rPr>
+                              <w:t xml:space="preserve">                           </w:t>
+                            </w:r>
+                            <w:proofErr w:type="spellStart"/>
+                            <w:r>
+                              <w:rPr>
+                                <w:rFonts w:ascii="Courier New" w:eastAsia="Times New Roman" w:hAnsi="Courier New" w:cs="Courier New"/>
+                                <w:color w:val="000000"/>
+                                <w:sz w:val="20"/>
+                                <w:szCs w:val="20"/>
+                                <w:lang w:val="en-IN" w:eastAsia="en-IN"/>
+                              </w:rPr>
+                              <w:t>measure_data</w:t>
+                            </w:r>
+                            <w:proofErr w:type="spellEnd"/>
+                            <w:r>
+                              <w:rPr>
+                                <w:rFonts w:ascii="Courier New" w:eastAsia="Times New Roman" w:hAnsi="Courier New" w:cs="Courier New"/>
+                                <w:color w:val="000000"/>
+                                <w:sz w:val="20"/>
+                                <w:szCs w:val="20"/>
+                                <w:lang w:val="en-IN" w:eastAsia="en-IN"/>
+                              </w:rPr>
+                              <w:t xml:space="preserve"> </w:t>
+                            </w:r>
+                            <w:r>
+                              <w:rPr>
+                                <w:rFonts w:ascii="Courier New" w:eastAsia="Times New Roman" w:hAnsi="Courier New" w:cs="Courier New"/>
+                                <w:color w:val="0000FF"/>
+                                <w:sz w:val="20"/>
+                                <w:szCs w:val="20"/>
+                                <w:lang w:val="en-IN" w:eastAsia="en-IN"/>
+                              </w:rPr>
+                              <w:t>=</w:t>
+                            </w:r>
+                            <w:r>
+                              <w:rPr>
+                                <w:rFonts w:ascii="Courier New" w:eastAsia="Times New Roman" w:hAnsi="Courier New" w:cs="Courier New"/>
+                                <w:color w:val="000000"/>
+                                <w:sz w:val="20"/>
+                                <w:szCs w:val="20"/>
+                                <w:lang w:val="en-IN" w:eastAsia="en-IN"/>
+                              </w:rPr>
+                              <w:t xml:space="preserve"> </w:t>
+                            </w:r>
+                            <w:proofErr w:type="spellStart"/>
+                            <w:r>
+                              <w:rPr>
+                                <w:rFonts w:ascii="Courier New" w:eastAsia="Times New Roman" w:hAnsi="Courier New" w:cs="Courier New"/>
+                                <w:color w:val="000000"/>
+                                <w:sz w:val="20"/>
+                                <w:szCs w:val="20"/>
+                                <w:lang w:val="en-IN" w:eastAsia="en-IN"/>
+                              </w:rPr>
+                              <w:t>sales_data</w:t>
+                            </w:r>
+                            <w:proofErr w:type="spellEnd"/>
+                            <w:r>
+                              <w:rPr>
+                                <w:rFonts w:ascii="Courier New" w:eastAsia="Times New Roman" w:hAnsi="Courier New" w:cs="Courier New"/>
+                                <w:color w:val="0000FF"/>
+                                <w:sz w:val="20"/>
+                                <w:szCs w:val="20"/>
+                                <w:lang w:val="en-IN" w:eastAsia="en-IN"/>
+                              </w:rPr>
+                              <w:t>,</w:t>
+                            </w:r>
+                            <w:r>
+                              <w:rPr>
+                                <w:rFonts w:ascii="Courier New" w:eastAsia="Times New Roman" w:hAnsi="Courier New" w:cs="Courier New"/>
+                                <w:color w:val="000000"/>
+                                <w:sz w:val="20"/>
+                                <w:szCs w:val="20"/>
+                                <w:lang w:val="en-IN" w:eastAsia="en-IN"/>
+                              </w:rPr>
+                              <w:t xml:space="preserve"> </w:t>
+                            </w:r>
+                          </w:p>
+                          <w:p>
+                            <w:pPr>
+                              <w:shd w:val="clear" w:color="auto" w:fill="FFFFFF"/>
+                              <w:tabs>
+                                <w:tab w:val="left" w:pos="916"/>
+                                <w:tab w:val="left" w:pos="1832"/>
+                                <w:tab w:val="left" w:pos="2748"/>
+                                <w:tab w:val="left" w:pos="3664"/>
+                                <w:tab w:val="left" w:pos="4580"/>
+                                <w:tab w:val="left" w:pos="5496"/>
+                                <w:tab w:val="left" w:pos="6412"/>
+                                <w:tab w:val="left" w:pos="7328"/>
+                                <w:tab w:val="left" w:pos="8244"/>
+                                <w:tab w:val="left" w:pos="9160"/>
+                                <w:tab w:val="left" w:pos="10076"/>
+                                <w:tab w:val="left" w:pos="10992"/>
+                                <w:tab w:val="left" w:pos="11908"/>
+                                <w:tab w:val="left" w:pos="12824"/>
+                                <w:tab w:val="left" w:pos="13740"/>
+                                <w:tab w:val="left" w:pos="14656"/>
+                              </w:tabs>
+                              <w:spacing w:after="0" w:line="240" w:lineRule="auto"/>
+                              <w:rPr>
+                                <w:rFonts w:ascii="Courier New" w:eastAsia="Times New Roman" w:hAnsi="Courier New" w:cs="Courier New"/>
+                                <w:color w:val="000000"/>
+                                <w:sz w:val="20"/>
+                                <w:szCs w:val="20"/>
+                                <w:lang w:val="en-IN" w:eastAsia="en-IN"/>
+                              </w:rPr>
+                            </w:pPr>
+                            <w:r>
+                              <w:rPr>
+                                <w:rFonts w:ascii="Courier New" w:eastAsia="Times New Roman" w:hAnsi="Courier New" w:cs="Courier New"/>
+                                <w:color w:val="000000"/>
+                                <w:sz w:val="20"/>
+                                <w:szCs w:val="20"/>
+                                <w:lang w:val="en-IN" w:eastAsia="en-IN"/>
+                              </w:rPr>
+                              <w:t xml:space="preserve">                           </w:t>
+                            </w:r>
+                            <w:proofErr w:type="spellStart"/>
+                            <w:r>
+                              <w:rPr>
+                                <w:rFonts w:ascii="Courier New" w:eastAsia="Times New Roman" w:hAnsi="Courier New" w:cs="Courier New"/>
+                                <w:color w:val="000000"/>
+                                <w:sz w:val="20"/>
+                                <w:szCs w:val="20"/>
+                                <w:lang w:val="en-IN" w:eastAsia="en-IN"/>
+                              </w:rPr>
+                              <w:t>cluster_date</w:t>
+                            </w:r>
+                            <w:proofErr w:type="spellEnd"/>
+                            <w:r>
+                              <w:rPr>
+                                <w:rFonts w:ascii="Courier New" w:eastAsia="Times New Roman" w:hAnsi="Courier New" w:cs="Courier New"/>
+                                <w:color w:val="000000"/>
+                                <w:sz w:val="20"/>
+                                <w:szCs w:val="20"/>
+                                <w:lang w:val="en-IN" w:eastAsia="en-IN"/>
+                              </w:rPr>
+                              <w:t xml:space="preserve"> </w:t>
+                            </w:r>
+                            <w:r>
+                              <w:rPr>
+                                <w:rFonts w:ascii="Courier New" w:eastAsia="Times New Roman" w:hAnsi="Courier New" w:cs="Courier New"/>
+                                <w:color w:val="0000FF"/>
+                                <w:sz w:val="20"/>
+                                <w:szCs w:val="20"/>
+                                <w:lang w:val="en-IN" w:eastAsia="en-IN"/>
+                              </w:rPr>
+                              <w:t>=</w:t>
+                            </w:r>
+                            <w:r>
+                              <w:rPr>
+                                <w:rFonts w:ascii="Courier New" w:eastAsia="Times New Roman" w:hAnsi="Courier New" w:cs="Courier New"/>
+                                <w:color w:val="000000"/>
+                                <w:sz w:val="20"/>
+                                <w:szCs w:val="20"/>
+                                <w:lang w:val="en-IN" w:eastAsia="en-IN"/>
+                              </w:rPr>
+                              <w:t xml:space="preserve"> </w:t>
+                            </w:r>
+                            <w:proofErr w:type="spellStart"/>
+                            <w:r>
+                              <w:rPr>
+                                <w:rFonts w:ascii="Courier New" w:eastAsia="Times New Roman" w:hAnsi="Courier New" w:cs="Courier New"/>
+                                <w:color w:val="000000"/>
+                                <w:sz w:val="20"/>
+                                <w:szCs w:val="20"/>
+                                <w:lang w:val="en-IN" w:eastAsia="en-IN"/>
+                              </w:rPr>
+                              <w:t>cluster_date_data</w:t>
+                            </w:r>
+                            <w:proofErr w:type="spellEnd"/>
+                            <w:r>
+                              <w:rPr>
+                                <w:rFonts w:ascii="Courier New" w:eastAsia="Times New Roman" w:hAnsi="Courier New" w:cs="Courier New"/>
+                                <w:color w:val="0000FF"/>
+                                <w:sz w:val="20"/>
+                                <w:szCs w:val="20"/>
+                                <w:lang w:val="en-IN" w:eastAsia="en-IN"/>
+                              </w:rPr>
+                              <w:t>)</w:t>
+                            </w:r>
+                          </w:p>
+                          <w:p/>
+                        </w:txbxContent>
+                      </wps:txbx>
+                      <wps:bodyPr rot="0" vert="horz" wrap="square" lIns="91440" tIns="45720" rIns="91440" bIns="45720" anchor="t" anchorCtr="0">
+                        <a:noAutofit/>
+                      </wps:bodyPr>
+                    </wps:wsp>
+                  </a:graphicData>
+                </a:graphic>
+                <wp14:sizeRelH relativeFrom="margin">
+                  <wp14:pctWidth>0</wp14:pctWidth>
+                </wp14:sizeRelH>
+                <wp14:sizeRelV relativeFrom="margin">
+                  <wp14:pctHeight>0</wp14:pctHeight>
+                </wp14:sizeRelV>
+              </wp:anchor>
+            </w:drawing>
+          </mc:Choice>
+          <mc:Fallback>
+            <w:pict>
+              <v:shapetype w14:anchorId="64AF2F8F" id="_x0000_t202" coordsize="21600,21600" o:spt="202" path="m,l,21600r21600,l21600,xe">
+                <v:stroke joinstyle="miter"/>
+                <v:path gradientshapeok="t" o:connecttype="rect"/>
+              </v:shapetype>
+              <v:shape id="Text Box 2" o:spid="_x0000_s1026" type="#_x0000_t202" style="position:absolute;margin-left:0;margin-top:25.6pt;width:594.75pt;height:114.8pt;z-index:251660288;visibility:visible;mso-wrap-style:square;mso-width-percent:0;mso-height-percent:0;mso-wrap-distance-left:9pt;mso-wrap-distance-top:3.6pt;mso-wrap-distance-right:9pt;mso-wrap-distance-bottom:3.6pt;mso-position-horizontal:center;mso-position-horizontal-relative:margin;mso-position-vertical:absolute;mso-position-vertical-relative:text;mso-width-percent:0;mso-height-percent:0;mso-width-relative:margin;mso-height-relative:margin;v-text-anchor:top" o:gfxdata="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">
+                <v:textbox>
+                  <w:txbxContent>
+                    <w:p>
+                      <w:pPr>
+                        <w:pStyle w:val="HTMLPreformatted"/>
+                        <w:shd w:val="clear" w:color="auto" w:fill="FFFFFF"/>
+                        <w:rPr>
+                          <w:rFonts w:ascii="Courier New" w:eastAsia="Times New Roman" w:hAnsi="Courier New" w:cs="Courier New"/>
+                          <w:color w:val="000000"/>
+                          <w:lang w:val="en-IN" w:eastAsia="en-IN"/>
+                        </w:rPr>
+                      </w:pPr>
+                      <w:proofErr w:type="spellStart"/>
+                      <w:r>
+                        <w:rPr>
+                          <w:rFonts w:ascii="Courier New" w:eastAsia="Times New Roman" w:hAnsi="Courier New" w:cs="Courier New"/>
+                          <w:color w:val="000000"/>
+                          <w:lang w:val="en-IN" w:eastAsia="en-IN"/>
+                        </w:rPr>
+                        <w:t>ab_result</w:t>
+                      </w:r>
+                      <w:proofErr w:type="spellEnd"/>
+                      <w:r>
+                        <w:rPr>
+                          <w:rFonts w:ascii="Courier New" w:eastAsia="Times New Roman" w:hAnsi="Courier New" w:cs="Courier New"/>
+                          <w:color w:val="000000"/>
+                          <w:lang w:val="en-IN" w:eastAsia="en-IN"/>
+                        </w:rPr>
+                        <w:t xml:space="preserve"> </w:t>
+                      </w:r>
+                      <w:r>
+                        <w:rPr>
+                          <w:rFonts w:ascii="Courier New" w:eastAsia="Times New Roman" w:hAnsi="Courier New" w:cs="Courier New"/>
+                          <w:color w:val="0000FF"/>
+                          <w:lang w:val="en-IN" w:eastAsia="en-IN"/>
+                        </w:rPr>
+                        <w:t>=</w:t>
+                      </w:r>
+                      <w:r>
+                        <w:rPr>
+                          <w:rFonts w:ascii="Courier New" w:eastAsia="Times New Roman" w:hAnsi="Courier New" w:cs="Courier New"/>
+                          <w:color w:val="000000"/>
+                          <w:lang w:val="en-IN" w:eastAsia="en-IN"/>
+                        </w:rPr>
+                        <w:t xml:space="preserve"> </w:t>
+                      </w:r>
+                      <w:proofErr w:type="spellStart"/>
+                      <w:proofErr w:type="gramStart"/>
+                      <w:r>
+                        <w:rPr>
+                          <w:rFonts w:ascii="Courier New" w:eastAsia="Times New Roman" w:hAnsi="Courier New" w:cs="Courier New"/>
+                          <w:color w:val="000000"/>
+                          <w:lang w:val="en-IN" w:eastAsia="en-IN"/>
+                        </w:rPr>
+                        <w:t>ab</w:t>
+                      </w:r>
+                      <w:r>
+                        <w:rPr>
+                          <w:rFonts w:ascii="Courier New" w:eastAsia="Times New Roman" w:hAnsi="Courier New" w:cs="Courier New"/>
+                          <w:color w:val="0000FF"/>
+                          <w:lang w:val="en-IN" w:eastAsia="en-IN"/>
+                        </w:rPr>
+                        <w:t>.</w:t>
+                      </w:r>
+                      <w:r>
+                        <w:rPr>
+                          <w:rFonts w:ascii="Courier New" w:eastAsia="Times New Roman" w:hAnsi="Courier New" w:cs="Courier New"/>
+                          <w:color w:val="000000"/>
+                          <w:lang w:val="en-IN" w:eastAsia="en-IN"/>
+                        </w:rPr>
+                        <w:t>ab</w:t>
+                      </w:r>
+                      <w:proofErr w:type="gramEnd"/>
+                      <w:r>
+                        <w:rPr>
+                          <w:rFonts w:ascii="Courier New" w:eastAsia="Times New Roman" w:hAnsi="Courier New" w:cs="Courier New"/>
+                          <w:color w:val="000000"/>
+                          <w:lang w:val="en-IN" w:eastAsia="en-IN"/>
+                        </w:rPr>
+                        <w:t>_analysis</w:t>
+                      </w:r>
+                      <w:proofErr w:type="spellEnd"/>
+                      <w:r>
+                        <w:rPr>
+                          <w:rFonts w:ascii="Courier New" w:eastAsia="Times New Roman" w:hAnsi="Courier New" w:cs="Courier New"/>
+                          <w:color w:val="0000FF"/>
+                          <w:lang w:val="en-IN" w:eastAsia="en-IN"/>
+                        </w:rPr>
+                        <w:t>(</w:t>
+                      </w:r>
+                      <w:proofErr w:type="spellStart"/>
+                      <w:r>
+                        <w:rPr>
+                          <w:rFonts w:ascii="Courier New" w:eastAsia="Times New Roman" w:hAnsi="Courier New" w:cs="Courier New"/>
+                          <w:color w:val="000000"/>
+                          <w:lang w:val="en-IN" w:eastAsia="en-IN"/>
+                        </w:rPr>
+                        <w:t>no_of_control</w:t>
+                      </w:r>
+                      <w:proofErr w:type="spellEnd"/>
+                      <w:r>
+                        <w:rPr>
+                          <w:rFonts w:ascii="Courier New" w:eastAsia="Times New Roman" w:hAnsi="Courier New" w:cs="Courier New"/>
+                          <w:color w:val="000000"/>
+                          <w:lang w:val="en-IN" w:eastAsia="en-IN"/>
+                        </w:rPr>
+                        <w:t xml:space="preserve"> </w:t>
+                      </w:r>
+                      <w:r>
+                        <w:rPr>
+                          <w:rFonts w:ascii="Courier New" w:eastAsia="Times New Roman" w:hAnsi="Courier New" w:cs="Courier New"/>
+                          <w:color w:val="0000FF"/>
+                          <w:lang w:val="en-IN" w:eastAsia="en-IN"/>
+                        </w:rPr>
+                        <w:t>=</w:t>
+                      </w:r>
+                      <w:r>
+                        <w:rPr>
+                          <w:rFonts w:ascii="Courier New" w:eastAsia="Times New Roman" w:hAnsi="Courier New" w:cs="Courier New"/>
+                          <w:color w:val="000000"/>
+                          <w:lang w:val="en-IN" w:eastAsia="en-IN"/>
+                        </w:rPr>
+                        <w:t xml:space="preserve"> </w:t>
+                      </w:r>
+                      <w:r>
+                        <w:rPr>
+                          <w:rFonts w:ascii="Courier New" w:eastAsia="Times New Roman" w:hAnsi="Courier New" w:cs="Courier New"/>
+                          <w:color w:val="800000"/>
+                          <w:lang w:val="en-IN" w:eastAsia="en-IN"/>
+                        </w:rPr>
+                        <w:t>10</w:t>
+                      </w:r>
+                      <w:r>
+                        <w:rPr>
+                          <w:rFonts w:ascii="Courier New" w:eastAsia="Times New Roman" w:hAnsi="Courier New" w:cs="Courier New"/>
+                          <w:color w:val="0000FF"/>
+                          <w:lang w:val="en-IN" w:eastAsia="en-IN"/>
+                        </w:rPr>
+                        <w:t>,</w:t>
+                      </w:r>
+                    </w:p>
+                    <w:p>
+                      <w:pPr>
+                        <w:shd w:val="clear" w:color="auto" w:fill="FFFFFF"/>
+                        <w:tabs>
+                          <w:tab w:val="left" w:pos="916"/>
+                          <w:tab w:val="left" w:pos="1832"/>
+                          <w:tab w:val="left" w:pos="2748"/>
+                          <w:tab w:val="left" w:pos="3664"/>
+                          <w:tab w:val="left" w:pos="4580"/>
+                          <w:tab w:val="left" w:pos="5496"/>
+                          <w:tab w:val="left" w:pos="6412"/>
+                          <w:tab w:val="left" w:pos="7328"/>
+                          <w:tab w:val="left" w:pos="8244"/>
+                          <w:tab w:val="left" w:pos="9160"/>
+                          <w:tab w:val="left" w:pos="10076"/>
+                          <w:tab w:val="left" w:pos="10992"/>
+                          <w:tab w:val="left" w:pos="11908"/>
+                          <w:tab w:val="left" w:pos="12824"/>
+                          <w:tab w:val="left" w:pos="13740"/>
+                          <w:tab w:val="left" w:pos="14656"/>
+                        </w:tabs>
+                        <w:spacing w:after="0" w:line="240" w:lineRule="auto"/>
+                        <w:rPr>
+                          <w:rFonts w:ascii="Courier New" w:eastAsia="Times New Roman" w:hAnsi="Courier New" w:cs="Courier New"/>
+                          <w:color w:val="000000"/>
+                          <w:sz w:val="20"/>
+                          <w:szCs w:val="20"/>
+                          <w:lang w:val="en-IN" w:eastAsia="en-IN"/>
+                        </w:rPr>
+                      </w:pPr>
+                      <w:r>
+                        <w:rPr>
+                          <w:rFonts w:ascii="Courier New" w:eastAsia="Times New Roman" w:hAnsi="Courier New" w:cs="Courier New"/>
+                          <w:color w:val="000000"/>
+                          <w:sz w:val="20"/>
+                          <w:szCs w:val="20"/>
+                          <w:lang w:val="en-IN" w:eastAsia="en-IN"/>
+                        </w:rPr>
+                        <w:t xml:space="preserve">                           var2pickneighbors </w:t>
+                      </w:r>
+                      <w:r>
+                        <w:rPr>
+                          <w:rFonts w:ascii="Courier New" w:eastAsia="Times New Roman" w:hAnsi="Courier New" w:cs="Courier New"/>
+                          <w:color w:val="0000FF"/>
+                          <w:sz w:val="20"/>
+                          <w:szCs w:val="20"/>
+                          <w:lang w:val="en-IN" w:eastAsia="en-IN"/>
+                        </w:rPr>
+                        <w:t>=</w:t>
+                      </w:r>
+                      <w:r>
+                        <w:rPr>
+                          <w:rFonts w:ascii="Courier New" w:eastAsia="Times New Roman" w:hAnsi="Courier New" w:cs="Courier New"/>
+                          <w:color w:val="000000"/>
+                          <w:sz w:val="20"/>
+                          <w:szCs w:val="20"/>
+                          <w:lang w:val="en-IN" w:eastAsia="en-IN"/>
+                        </w:rPr>
+                        <w:t xml:space="preserve"> </w:t>
+                      </w:r>
+                      <w:r>
+                        <w:rPr>
+                          <w:rFonts w:ascii="Courier New" w:eastAsia="Times New Roman" w:hAnsi="Courier New" w:cs="Courier New"/>
+                          <w:color w:val="0000FF"/>
+                          <w:sz w:val="20"/>
+                          <w:szCs w:val="20"/>
+                          <w:lang w:val="en-IN" w:eastAsia="en-IN"/>
+                        </w:rPr>
+                        <w:t>[</w:t>
+                      </w:r>
+                      <w:r>
+                        <w:rPr>
+                          <w:rFonts w:ascii="Courier New" w:eastAsia="Times New Roman" w:hAnsi="Courier New" w:cs="Courier New"/>
+                          <w:color w:val="0000E6"/>
+                          <w:sz w:val="20"/>
+                          <w:szCs w:val="20"/>
+                          <w:lang w:val="en-IN" w:eastAsia="en-IN"/>
+                        </w:rPr>
+                        <w:t>'</w:t>
+                      </w:r>
+                      <w:proofErr w:type="spellStart"/>
+                      <w:r>
+                        <w:rPr>
+                          <w:rFonts w:ascii="Courier New" w:eastAsia="Times New Roman" w:hAnsi="Courier New" w:cs="Courier New"/>
+                          <w:color w:val="0000E6"/>
+                          <w:sz w:val="20"/>
+                          <w:szCs w:val="20"/>
+                          <w:lang w:val="en-IN" w:eastAsia="en-IN"/>
+                        </w:rPr>
+                        <w:t>Trend'</w:t>
+                      </w:r>
+                      <w:r>
+                        <w:rPr>
+                          <w:rFonts w:ascii="Courier New" w:eastAsia="Times New Roman" w:hAnsi="Courier New" w:cs="Courier New"/>
+                          <w:color w:val="0000FF"/>
+                          <w:sz w:val="20"/>
+                          <w:szCs w:val="20"/>
+                          <w:lang w:val="en-IN" w:eastAsia="en-IN"/>
+                        </w:rPr>
+                        <w:t>,</w:t>
+                      </w:r>
+                      <w:r>
+                        <w:rPr>
+                          <w:rFonts w:ascii="Courier New" w:eastAsia="Times New Roman" w:hAnsi="Courier New" w:cs="Courier New"/>
+                          <w:color w:val="0000E6"/>
+                          <w:sz w:val="20"/>
+                          <w:szCs w:val="20"/>
+                          <w:lang w:val="en-IN" w:eastAsia="en-IN"/>
+                        </w:rPr>
+                        <w:t>'Seasonality</w:t>
+                      </w:r>
+                      <w:proofErr w:type="spellEnd"/>
+                      <w:r>
+                        <w:rPr>
+                          <w:rFonts w:ascii="Courier New" w:eastAsia="Times New Roman" w:hAnsi="Courier New" w:cs="Courier New"/>
+                          <w:color w:val="0000E6"/>
+                          <w:sz w:val="20"/>
+                          <w:szCs w:val="20"/>
+                          <w:lang w:val="en-IN" w:eastAsia="en-IN"/>
+                        </w:rPr>
+                        <w:t>'</w:t>
+                      </w:r>
+                      <w:r>
+                        <w:rPr>
+                          <w:rFonts w:ascii="Courier New" w:eastAsia="Times New Roman" w:hAnsi="Courier New" w:cs="Courier New"/>
+                          <w:color w:val="0000FF"/>
+                          <w:sz w:val="20"/>
+                          <w:szCs w:val="20"/>
+                          <w:lang w:val="en-IN" w:eastAsia="en-IN"/>
+                        </w:rPr>
+                        <w:t>],</w:t>
+                      </w:r>
+                    </w:p>
+                    <w:p>
+                      <w:pPr>
+                        <w:shd w:val="clear" w:color="auto" w:fill="FFFFFF"/>
+                        <w:tabs>
+                          <w:tab w:val="left" w:pos="916"/>
+                          <w:tab w:val="left" w:pos="1832"/>
+                          <w:tab w:val="left" w:pos="2748"/>
+                          <w:tab w:val="left" w:pos="3664"/>
+                          <w:tab w:val="left" w:pos="4580"/>
+                          <w:tab w:val="left" w:pos="5496"/>
+                          <w:tab w:val="left" w:pos="6412"/>
+                          <w:tab w:val="left" w:pos="7328"/>
+                          <w:tab w:val="left" w:pos="8244"/>
+                          <w:tab w:val="left" w:pos="9160"/>
+                          <w:tab w:val="left" w:pos="10076"/>
+                          <w:tab w:val="left" w:pos="10992"/>
+                          <w:tab w:val="left" w:pos="11908"/>
+                          <w:tab w:val="left" w:pos="12824"/>
+                          <w:tab w:val="left" w:pos="13740"/>
+                          <w:tab w:val="left" w:pos="14656"/>
+                        </w:tabs>
+                        <w:spacing w:after="0" w:line="240" w:lineRule="auto"/>
+                        <w:rPr>
+                          <w:rFonts w:ascii="Courier New" w:eastAsia="Times New Roman" w:hAnsi="Courier New" w:cs="Courier New"/>
+                          <w:color w:val="000000"/>
+                          <w:sz w:val="20"/>
+                          <w:szCs w:val="20"/>
+                          <w:lang w:val="en-IN" w:eastAsia="en-IN"/>
+                        </w:rPr>
+                      </w:pPr>
+                      <w:r>
+                        <w:rPr>
+                          <w:rFonts w:ascii="Courier New" w:eastAsia="Times New Roman" w:hAnsi="Courier New" w:cs="Courier New"/>
+                          <w:color w:val="000000"/>
+                          <w:sz w:val="20"/>
+                          <w:szCs w:val="20"/>
+                          <w:lang w:val="en-IN" w:eastAsia="en-IN"/>
+                        </w:rPr>
+                        <w:t xml:space="preserve">                           </w:t>
+                      </w:r>
+                      <w:proofErr w:type="spellStart"/>
+                      <w:r>
+                        <w:rPr>
+                          <w:rFonts w:ascii="Courier New" w:eastAsia="Times New Roman" w:hAnsi="Courier New" w:cs="Courier New"/>
+                          <w:color w:val="000000"/>
+                          <w:sz w:val="20"/>
+                          <w:szCs w:val="20"/>
+                          <w:lang w:val="en-IN" w:eastAsia="en-IN"/>
+                        </w:rPr>
+                        <w:t>with_replacement</w:t>
+                      </w:r>
+                      <w:proofErr w:type="spellEnd"/>
+                      <w:r>
+                        <w:rPr>
+                          <w:rFonts w:ascii="Courier New" w:eastAsia="Times New Roman" w:hAnsi="Courier New" w:cs="Courier New"/>
+                          <w:color w:val="000000"/>
+                          <w:sz w:val="20"/>
+                          <w:szCs w:val="20"/>
+                          <w:lang w:val="en-IN" w:eastAsia="en-IN"/>
+                        </w:rPr>
+                        <w:t xml:space="preserve"> </w:t>
+                      </w:r>
+                      <w:r>
+                        <w:rPr>
+                          <w:rFonts w:ascii="Courier New" w:eastAsia="Times New Roman" w:hAnsi="Courier New" w:cs="Courier New"/>
+                          <w:color w:val="0000FF"/>
+                          <w:sz w:val="20"/>
+                          <w:szCs w:val="20"/>
+                          <w:lang w:val="en-IN" w:eastAsia="en-IN"/>
+                        </w:rPr>
+                        <w:t>=</w:t>
+                      </w:r>
+                      <w:r>
+                        <w:rPr>
+                          <w:rFonts w:ascii="Courier New" w:eastAsia="Times New Roman" w:hAnsi="Courier New" w:cs="Courier New"/>
+                          <w:color w:val="000000"/>
+                          <w:sz w:val="20"/>
+                          <w:szCs w:val="20"/>
+                          <w:lang w:val="en-IN" w:eastAsia="en-IN"/>
+                        </w:rPr>
+                        <w:t xml:space="preserve"> </w:t>
+                      </w:r>
+                      <w:r>
+                        <w:rPr>
+                          <w:rFonts w:ascii="Courier New" w:eastAsia="Times New Roman" w:hAnsi="Courier New" w:cs="Courier New"/>
+                          <w:color w:val="074726"/>
+                          <w:sz w:val="20"/>
+                          <w:szCs w:val="20"/>
+                          <w:lang w:val="en-IN" w:eastAsia="en-IN"/>
+                        </w:rPr>
+                        <w:t>True</w:t>
+                      </w:r>
+                      <w:r>
+                        <w:rPr>
+                          <w:rFonts w:ascii="Courier New" w:eastAsia="Times New Roman" w:hAnsi="Courier New" w:cs="Courier New"/>
+                          <w:color w:val="0000FF"/>
+                          <w:sz w:val="20"/>
+                          <w:szCs w:val="20"/>
+                          <w:lang w:val="en-IN" w:eastAsia="en-IN"/>
+                        </w:rPr>
+                        <w:t>,</w:t>
+                      </w:r>
+                    </w:p>
+                    <w:p>
+                      <w:pPr>
+                        <w:shd w:val="clear" w:color="auto" w:fill="FFFFFF"/>
+                        <w:tabs>
+                          <w:tab w:val="left" w:pos="916"/>
+                          <w:tab w:val="left" w:pos="1832"/>
+                          <w:tab w:val="left" w:pos="2748"/>
+                          <w:tab w:val="left" w:pos="3664"/>
+                          <w:tab w:val="left" w:pos="4580"/>
+                          <w:tab w:val="left" w:pos="5496"/>
+                          <w:tab w:val="left" w:pos="6412"/>
+                          <w:tab w:val="left" w:pos="7328"/>
+                          <w:tab w:val="left" w:pos="8244"/>
+                          <w:tab w:val="left" w:pos="9160"/>
+                          <w:tab w:val="left" w:pos="10076"/>
+                          <w:tab w:val="left" w:pos="10992"/>
+                          <w:tab w:val="left" w:pos="11908"/>
+                          <w:tab w:val="left" w:pos="12824"/>
+                          <w:tab w:val="left" w:pos="13740"/>
+                          <w:tab w:val="left" w:pos="14656"/>
+                        </w:tabs>
+                        <w:spacing w:after="0" w:line="240" w:lineRule="auto"/>
+                        <w:rPr>
+                          <w:rFonts w:ascii="Courier New" w:eastAsia="Times New Roman" w:hAnsi="Courier New" w:cs="Courier New"/>
+                          <w:color w:val="000000"/>
+                          <w:sz w:val="20"/>
+                          <w:szCs w:val="20"/>
+                          <w:lang w:val="en-IN" w:eastAsia="en-IN"/>
+                        </w:rPr>
+                      </w:pPr>
+                      <w:r>
+                        <w:rPr>
+                          <w:rFonts w:ascii="Courier New" w:eastAsia="Times New Roman" w:hAnsi="Courier New" w:cs="Courier New"/>
+                          <w:color w:val="000000"/>
+                          <w:sz w:val="20"/>
+                          <w:szCs w:val="20"/>
+                          <w:lang w:val="en-IN" w:eastAsia="en-IN"/>
+                        </w:rPr>
+                        <w:t xml:space="preserve">                           </w:t>
+                      </w:r>
+                      <w:proofErr w:type="spellStart"/>
+                      <w:r>
+                        <w:rPr>
+                          <w:rFonts w:ascii="Courier New" w:eastAsia="Times New Roman" w:hAnsi="Courier New" w:cs="Courier New"/>
+                          <w:color w:val="000000"/>
+                          <w:sz w:val="20"/>
+                          <w:szCs w:val="20"/>
+                          <w:lang w:val="en-IN" w:eastAsia="en-IN"/>
+                        </w:rPr>
+                        <w:t>Lift_Threshold</w:t>
+                      </w:r>
+                      <w:proofErr w:type="spellEnd"/>
+                      <w:r>
+                        <w:rPr>
+                          <w:rFonts w:ascii="Courier New" w:eastAsia="Times New Roman" w:hAnsi="Courier New" w:cs="Courier New"/>
+                          <w:color w:val="000000"/>
+                          <w:sz w:val="20"/>
+                          <w:szCs w:val="20"/>
+                          <w:lang w:val="en-IN" w:eastAsia="en-IN"/>
+                        </w:rPr>
+                        <w:t xml:space="preserve"> </w:t>
+                      </w:r>
+                      <w:r>
+                        <w:rPr>
+                          <w:rFonts w:ascii="Courier New" w:eastAsia="Times New Roman" w:hAnsi="Courier New" w:cs="Courier New"/>
+                          <w:color w:val="0000FF"/>
+                          <w:sz w:val="20"/>
+                          <w:szCs w:val="20"/>
+                          <w:lang w:val="en-IN" w:eastAsia="en-IN"/>
+                        </w:rPr>
+                        <w:t>=</w:t>
+                      </w:r>
+                      <w:r>
+                        <w:rPr>
+                          <w:rFonts w:ascii="Courier New" w:eastAsia="Times New Roman" w:hAnsi="Courier New" w:cs="Courier New"/>
+                          <w:color w:val="000000"/>
+                          <w:sz w:val="20"/>
+                          <w:szCs w:val="20"/>
+                          <w:lang w:val="en-IN" w:eastAsia="en-IN"/>
+                        </w:rPr>
+                        <w:t xml:space="preserve"> </w:t>
+                      </w:r>
+                      <w:r>
+                        <w:rPr>
+                          <w:rFonts w:ascii="Courier New" w:eastAsia="Times New Roman" w:hAnsi="Courier New" w:cs="Courier New"/>
+                          <w:color w:val="800000"/>
+                          <w:sz w:val="20"/>
+                          <w:szCs w:val="20"/>
+                          <w:lang w:val="en-IN" w:eastAsia="en-IN"/>
+                        </w:rPr>
+                        <w:t>2</w:t>
+                      </w:r>
+                      <w:r>
+                        <w:rPr>
+                          <w:rFonts w:ascii="Courier New" w:eastAsia="Times New Roman" w:hAnsi="Courier New" w:cs="Courier New"/>
+                          <w:color w:val="0000FF"/>
+                          <w:sz w:val="20"/>
+                          <w:szCs w:val="20"/>
+                          <w:lang w:val="en-IN" w:eastAsia="en-IN"/>
+                        </w:rPr>
+                        <w:t>,</w:t>
+                      </w:r>
+                    </w:p>
+                    <w:p>
+                      <w:pPr>
+                        <w:shd w:val="clear" w:color="auto" w:fill="FFFFFF"/>
+                        <w:tabs>
+                          <w:tab w:val="left" w:pos="916"/>
+                          <w:tab w:val="left" w:pos="1832"/>
+                          <w:tab w:val="left" w:pos="2748"/>
+                          <w:tab w:val="left" w:pos="3664"/>
+                          <w:tab w:val="left" w:pos="4580"/>
+                          <w:tab w:val="left" w:pos="5496"/>
+                          <w:tab w:val="left" w:pos="6412"/>
+                          <w:tab w:val="left" w:pos="7328"/>
+                          <w:tab w:val="left" w:pos="8244"/>
+                          <w:tab w:val="left" w:pos="9160"/>
+                          <w:tab w:val="left" w:pos="10076"/>
+                          <w:tab w:val="left" w:pos="10992"/>
+                          <w:tab w:val="left" w:pos="11908"/>
+                          <w:tab w:val="left" w:pos="12824"/>
+                          <w:tab w:val="left" w:pos="13740"/>
+                          <w:tab w:val="left" w:pos="14656"/>
+                        </w:tabs>
+                        <w:spacing w:after="0" w:line="240" w:lineRule="auto"/>
+                        <w:rPr>
+                          <w:rFonts w:ascii="Courier New" w:eastAsia="Times New Roman" w:hAnsi="Courier New" w:cs="Courier New"/>
+                          <w:color w:val="000000"/>
+                          <w:sz w:val="20"/>
+                          <w:szCs w:val="20"/>
+                          <w:lang w:val="en-IN" w:eastAsia="en-IN"/>
+                        </w:rPr>
+                      </w:pPr>
+                      <w:r>
+                        <w:rPr>
+                          <w:rFonts w:ascii="Courier New" w:eastAsia="Times New Roman" w:hAnsi="Courier New" w:cs="Courier New"/>
+                          <w:color w:val="000000"/>
+                          <w:sz w:val="20"/>
+                          <w:szCs w:val="20"/>
+                          <w:lang w:val="en-IN" w:eastAsia="en-IN"/>
+                        </w:rPr>
+                        <w:t xml:space="preserve">                           Identifier </w:t>
+                      </w:r>
+                      <w:r>
+                        <w:rPr>
+                          <w:rFonts w:ascii="Courier New" w:eastAsia="Times New Roman" w:hAnsi="Courier New" w:cs="Courier New"/>
+                          <w:color w:val="0000FF"/>
+                          <w:sz w:val="20"/>
+                          <w:szCs w:val="20"/>
+                          <w:lang w:val="en-IN" w:eastAsia="en-IN"/>
+                        </w:rPr>
+                        <w:t>=</w:t>
+                      </w:r>
+                      <w:r>
+                        <w:rPr>
+                          <w:rFonts w:ascii="Courier New" w:eastAsia="Times New Roman" w:hAnsi="Courier New" w:cs="Courier New"/>
+                          <w:color w:val="000000"/>
+                          <w:sz w:val="20"/>
+                          <w:szCs w:val="20"/>
+                          <w:lang w:val="en-IN" w:eastAsia="en-IN"/>
+                        </w:rPr>
+                        <w:t xml:space="preserve"> </w:t>
+                      </w:r>
+                      <w:r>
+                        <w:rPr>
+                          <w:rFonts w:ascii="Courier New" w:eastAsia="Times New Roman" w:hAnsi="Courier New" w:cs="Courier New"/>
+                          <w:color w:val="0000E6"/>
+                          <w:sz w:val="20"/>
+                          <w:szCs w:val="20"/>
+                          <w:lang w:val="en-IN" w:eastAsia="en-IN"/>
+                        </w:rPr>
+                        <w:t>'</w:t>
+                      </w:r>
+                      <w:proofErr w:type="spellStart"/>
+                      <w:r>
+                        <w:rPr>
+                          <w:rFonts w:ascii="Courier New" w:eastAsia="Times New Roman" w:hAnsi="Courier New" w:cs="Courier New"/>
+                          <w:color w:val="0000E6"/>
+                          <w:sz w:val="20"/>
+                          <w:szCs w:val="20"/>
+                          <w:lang w:val="en-IN" w:eastAsia="en-IN"/>
+                        </w:rPr>
+                        <w:t>Store_ID</w:t>
+                      </w:r>
+                      <w:proofErr w:type="spellEnd"/>
+                      <w:r>
+                        <w:rPr>
+                          <w:rFonts w:ascii="Courier New" w:eastAsia="Times New Roman" w:hAnsi="Courier New" w:cs="Courier New"/>
+                          <w:color w:val="0000E6"/>
+                          <w:sz w:val="20"/>
+                          <w:szCs w:val="20"/>
+                          <w:lang w:val="en-IN" w:eastAsia="en-IN"/>
+                        </w:rPr>
+                        <w:t>'</w:t>
+                      </w:r>
+                      <w:r>
+                        <w:rPr>
+                          <w:rFonts w:ascii="Courier New" w:eastAsia="Times New Roman" w:hAnsi="Courier New" w:cs="Courier New"/>
+                          <w:color w:val="0000FF"/>
+                          <w:sz w:val="20"/>
+                          <w:szCs w:val="20"/>
+                          <w:lang w:val="en-IN" w:eastAsia="en-IN"/>
+                        </w:rPr>
+                        <w:t>,</w:t>
+                      </w:r>
+                      <w:r>
+                        <w:rPr>
+                          <w:rFonts w:ascii="Courier New" w:eastAsia="Times New Roman" w:hAnsi="Courier New" w:cs="Courier New"/>
+                          <w:color w:val="000000"/>
+                          <w:sz w:val="20"/>
+                          <w:szCs w:val="20"/>
+                          <w:lang w:val="en-IN" w:eastAsia="en-IN"/>
+                        </w:rPr>
+                        <w:t xml:space="preserve"> </w:t>
+                      </w:r>
+                      <w:proofErr w:type="spellStart"/>
+                      <w:r>
+                        <w:rPr>
+                          <w:rFonts w:ascii="Courier New" w:eastAsia="Times New Roman" w:hAnsi="Courier New" w:cs="Courier New"/>
+                          <w:color w:val="000000"/>
+                          <w:sz w:val="20"/>
+                          <w:szCs w:val="20"/>
+                          <w:lang w:val="en-IN" w:eastAsia="en-IN"/>
+                        </w:rPr>
+                        <w:t>Date_Col</w:t>
+                      </w:r>
+                      <w:proofErr w:type="spellEnd"/>
+                      <w:r>
+                        <w:rPr>
+                          <w:rFonts w:ascii="Courier New" w:eastAsia="Times New Roman" w:hAnsi="Courier New" w:cs="Courier New"/>
+                          <w:color w:val="000000"/>
+                          <w:sz w:val="20"/>
+                          <w:szCs w:val="20"/>
+                          <w:lang w:val="en-IN" w:eastAsia="en-IN"/>
+                        </w:rPr>
+                        <w:t xml:space="preserve"> </w:t>
+                      </w:r>
+                      <w:r>
+                        <w:rPr>
+                          <w:rFonts w:ascii="Courier New" w:eastAsia="Times New Roman" w:hAnsi="Courier New" w:cs="Courier New"/>
+                          <w:color w:val="0000FF"/>
+                          <w:sz w:val="20"/>
+                          <w:szCs w:val="20"/>
+                          <w:lang w:val="en-IN" w:eastAsia="en-IN"/>
+                        </w:rPr>
+                        <w:t>=</w:t>
+                      </w:r>
+                      <w:r>
+                        <w:rPr>
+                          <w:rFonts w:ascii="Courier New" w:eastAsia="Times New Roman" w:hAnsi="Courier New" w:cs="Courier New"/>
+                          <w:color w:val="000000"/>
+                          <w:sz w:val="20"/>
+                          <w:szCs w:val="20"/>
+                          <w:lang w:val="en-IN" w:eastAsia="en-IN"/>
+                        </w:rPr>
+                        <w:t xml:space="preserve"> </w:t>
+                      </w:r>
+                      <w:r>
+                        <w:rPr>
+                          <w:rFonts w:ascii="Courier New" w:eastAsia="Times New Roman" w:hAnsi="Courier New" w:cs="Courier New"/>
+                          <w:color w:val="0000E6"/>
+                          <w:sz w:val="20"/>
+                          <w:szCs w:val="20"/>
+                          <w:lang w:val="en-IN" w:eastAsia="en-IN"/>
+                        </w:rPr>
+                        <w:t>'</w:t>
+                      </w:r>
+                      <w:proofErr w:type="spellStart"/>
+                      <w:r>
+                        <w:rPr>
+                          <w:rFonts w:ascii="Courier New" w:eastAsia="Times New Roman" w:hAnsi="Courier New" w:cs="Courier New"/>
+                          <w:color w:val="0000E6"/>
+                          <w:sz w:val="20"/>
+                          <w:szCs w:val="20"/>
+                          <w:lang w:val="en-IN" w:eastAsia="en-IN"/>
+                        </w:rPr>
+                        <w:t>Date_Daily</w:t>
+                      </w:r>
+                      <w:proofErr w:type="spellEnd"/>
+                      <w:proofErr w:type="gramStart"/>
+                      <w:r>
+                        <w:rPr>
+                          <w:rFonts w:ascii="Courier New" w:eastAsia="Times New Roman" w:hAnsi="Courier New" w:cs="Courier New"/>
+                          <w:color w:val="0000E6"/>
+                          <w:sz w:val="20"/>
+                          <w:szCs w:val="20"/>
+                          <w:lang w:val="en-IN" w:eastAsia="en-IN"/>
+                        </w:rPr>
+                        <w:t>'</w:t>
+                      </w:r>
+                      <w:r>
+                        <w:rPr>
+                          <w:rFonts w:ascii="Courier New" w:eastAsia="Times New Roman" w:hAnsi="Courier New" w:cs="Courier New"/>
+                          <w:color w:val="0000FF"/>
+                          <w:sz w:val="20"/>
+                          <w:szCs w:val="20"/>
+                          <w:lang w:val="en-IN" w:eastAsia="en-IN"/>
+                        </w:rPr>
+                        <w:t>,</w:t>
+                      </w:r>
+                      <w:r>
+                        <w:rPr>
+                          <w:rFonts w:ascii="Courier New" w:eastAsia="Times New Roman" w:hAnsi="Courier New" w:cs="Courier New"/>
+                          <w:color w:val="000000"/>
+                          <w:sz w:val="20"/>
+                          <w:szCs w:val="20"/>
+                          <w:lang w:val="en-IN" w:eastAsia="en-IN"/>
+                        </w:rPr>
+                        <w:t xml:space="preserve">  Measure</w:t>
+                      </w:r>
+                      <w:proofErr w:type="gramEnd"/>
+                      <w:r>
+                        <w:rPr>
+                          <w:rFonts w:ascii="Courier New" w:eastAsia="Times New Roman" w:hAnsi="Courier New" w:cs="Courier New"/>
+                          <w:color w:val="000000"/>
+                          <w:sz w:val="20"/>
+                          <w:szCs w:val="20"/>
+                          <w:lang w:val="en-IN" w:eastAsia="en-IN"/>
+                        </w:rPr>
+                        <w:t xml:space="preserve"> </w:t>
+                      </w:r>
+                      <w:r>
+                        <w:rPr>
+                          <w:rFonts w:ascii="Courier New" w:eastAsia="Times New Roman" w:hAnsi="Courier New" w:cs="Courier New"/>
+                          <w:color w:val="0000FF"/>
+                          <w:sz w:val="20"/>
+                          <w:szCs w:val="20"/>
+                          <w:lang w:val="en-IN" w:eastAsia="en-IN"/>
+                        </w:rPr>
+                        <w:t>=</w:t>
+                      </w:r>
+                      <w:r>
+                        <w:rPr>
+                          <w:rFonts w:ascii="Courier New" w:eastAsia="Times New Roman" w:hAnsi="Courier New" w:cs="Courier New"/>
+                          <w:color w:val="000000"/>
+                          <w:sz w:val="20"/>
+                          <w:szCs w:val="20"/>
+                          <w:lang w:val="en-IN" w:eastAsia="en-IN"/>
+                        </w:rPr>
+                        <w:t xml:space="preserve"> </w:t>
+                      </w:r>
+                      <w:r>
+                        <w:rPr>
+                          <w:rFonts w:ascii="Courier New" w:eastAsia="Times New Roman" w:hAnsi="Courier New" w:cs="Courier New"/>
+                          <w:color w:val="0000E6"/>
+                          <w:sz w:val="20"/>
+                          <w:szCs w:val="20"/>
+                          <w:lang w:val="en-IN" w:eastAsia="en-IN"/>
+                        </w:rPr>
+                        <w:t>'Sales'</w:t>
+                      </w:r>
+                      <w:r>
+                        <w:rPr>
+                          <w:rFonts w:ascii="Courier New" w:eastAsia="Times New Roman" w:hAnsi="Courier New" w:cs="Courier New"/>
+                          <w:color w:val="0000FF"/>
+                          <w:sz w:val="20"/>
+                          <w:szCs w:val="20"/>
+                          <w:lang w:val="en-IN" w:eastAsia="en-IN"/>
+                        </w:rPr>
+                        <w:t>,</w:t>
+                      </w:r>
+                      <w:r>
+                        <w:rPr>
+                          <w:rFonts w:ascii="Courier New" w:eastAsia="Times New Roman" w:hAnsi="Courier New" w:cs="Courier New"/>
+                          <w:color w:val="000000"/>
+                          <w:sz w:val="20"/>
+                          <w:szCs w:val="20"/>
+                          <w:lang w:val="en-IN" w:eastAsia="en-IN"/>
+                        </w:rPr>
+                        <w:t xml:space="preserve"> </w:t>
+                      </w:r>
+                    </w:p>
+                    <w:p>
+                      <w:pPr>
+                        <w:shd w:val="clear" w:color="auto" w:fill="FFFFFF"/>
+                        <w:tabs>
+                          <w:tab w:val="left" w:pos="916"/>
+                          <w:tab w:val="left" w:pos="1832"/>
+                          <w:tab w:val="left" w:pos="2748"/>
+                          <w:tab w:val="left" w:pos="3664"/>
+                          <w:tab w:val="left" w:pos="4580"/>
+                          <w:tab w:val="left" w:pos="5496"/>
+                          <w:tab w:val="left" w:pos="6412"/>
+                          <w:tab w:val="left" w:pos="7328"/>
+                          <w:tab w:val="left" w:pos="8244"/>
+                          <w:tab w:val="left" w:pos="9160"/>
+                          <w:tab w:val="left" w:pos="10076"/>
+                          <w:tab w:val="left" w:pos="10992"/>
+                          <w:tab w:val="left" w:pos="11908"/>
+                          <w:tab w:val="left" w:pos="12824"/>
+                          <w:tab w:val="left" w:pos="13740"/>
+                          <w:tab w:val="left" w:pos="14656"/>
+                        </w:tabs>
+                        <w:spacing w:after="0" w:line="240" w:lineRule="auto"/>
+                        <w:rPr>
+                          <w:rFonts w:ascii="Courier New" w:eastAsia="Times New Roman" w:hAnsi="Courier New" w:cs="Courier New"/>
+                          <w:color w:val="000000"/>
+                          <w:sz w:val="20"/>
+                          <w:szCs w:val="20"/>
+                          <w:lang w:val="en-IN" w:eastAsia="en-IN"/>
+                        </w:rPr>
+                      </w:pPr>
+                      <w:r>
+                        <w:rPr>
+                          <w:rFonts w:ascii="Courier New" w:eastAsia="Times New Roman" w:hAnsi="Courier New" w:cs="Courier New"/>
+                          <w:color w:val="000000"/>
+                          <w:sz w:val="20"/>
+                          <w:szCs w:val="20"/>
+                          <w:lang w:val="en-IN" w:eastAsia="en-IN"/>
+                        </w:rPr>
+                        <w:t xml:space="preserve">                           Cluster </w:t>
+                      </w:r>
+                      <w:r>
+                        <w:rPr>
+                          <w:rFonts w:ascii="Courier New" w:eastAsia="Times New Roman" w:hAnsi="Courier New" w:cs="Courier New"/>
+                          <w:color w:val="0000FF"/>
+                          <w:sz w:val="20"/>
+                          <w:szCs w:val="20"/>
+                          <w:lang w:val="en-IN" w:eastAsia="en-IN"/>
+                        </w:rPr>
+                        <w:t>=</w:t>
+                      </w:r>
+                      <w:r>
+                        <w:rPr>
+                          <w:rFonts w:ascii="Courier New" w:eastAsia="Times New Roman" w:hAnsi="Courier New" w:cs="Courier New"/>
+                          <w:color w:val="000000"/>
+                          <w:sz w:val="20"/>
+                          <w:szCs w:val="20"/>
+                          <w:lang w:val="en-IN" w:eastAsia="en-IN"/>
+                        </w:rPr>
+                        <w:t xml:space="preserve"> </w:t>
+                      </w:r>
+                      <w:r>
+                        <w:rPr>
+                          <w:rFonts w:ascii="Courier New" w:eastAsia="Times New Roman" w:hAnsi="Courier New" w:cs="Courier New"/>
+                          <w:color w:val="0000E6"/>
+                          <w:sz w:val="20"/>
+                          <w:szCs w:val="20"/>
+                          <w:lang w:val="en-IN" w:eastAsia="en-IN"/>
+                        </w:rPr>
+                        <w:t>'Cluster'</w:t>
+                      </w:r>
+                      <w:r>
+                        <w:rPr>
+                          <w:rFonts w:ascii="Courier New" w:eastAsia="Times New Roman" w:hAnsi="Courier New" w:cs="Courier New"/>
+                          <w:color w:val="0000FF"/>
+                          <w:sz w:val="20"/>
+                          <w:szCs w:val="20"/>
+                          <w:lang w:val="en-IN" w:eastAsia="en-IN"/>
+                        </w:rPr>
+                        <w:t>,</w:t>
+                      </w:r>
+                      <w:r>
+                        <w:rPr>
+                          <w:rFonts w:ascii="Courier New" w:eastAsia="Times New Roman" w:hAnsi="Courier New" w:cs="Courier New"/>
+                          <w:color w:val="000000"/>
+                          <w:sz w:val="20"/>
+                          <w:szCs w:val="20"/>
+                          <w:lang w:val="en-IN" w:eastAsia="en-IN"/>
+                        </w:rPr>
+                        <w:t xml:space="preserve"> Changed </w:t>
+                      </w:r>
+                      <w:r>
+                        <w:rPr>
+                          <w:rFonts w:ascii="Courier New" w:eastAsia="Times New Roman" w:hAnsi="Courier New" w:cs="Courier New"/>
+                          <w:color w:val="0000FF"/>
+                          <w:sz w:val="20"/>
+                          <w:szCs w:val="20"/>
+                          <w:lang w:val="en-IN" w:eastAsia="en-IN"/>
+                        </w:rPr>
+                        <w:t>=</w:t>
+                      </w:r>
+                      <w:r>
+                        <w:rPr>
+                          <w:rFonts w:ascii="Courier New" w:eastAsia="Times New Roman" w:hAnsi="Courier New" w:cs="Courier New"/>
+                          <w:color w:val="000000"/>
+                          <w:sz w:val="20"/>
+                          <w:szCs w:val="20"/>
+                          <w:lang w:val="en-IN" w:eastAsia="en-IN"/>
+                        </w:rPr>
+                        <w:t xml:space="preserve"> </w:t>
+                      </w:r>
+                      <w:r>
+                        <w:rPr>
+                          <w:rFonts w:ascii="Courier New" w:eastAsia="Times New Roman" w:hAnsi="Courier New" w:cs="Courier New"/>
+                          <w:color w:val="0000E6"/>
+                          <w:sz w:val="20"/>
+                          <w:szCs w:val="20"/>
+                          <w:lang w:val="en-IN" w:eastAsia="en-IN"/>
+                        </w:rPr>
+                        <w:t>'Changed'</w:t>
+                      </w:r>
+                      <w:r>
+                        <w:rPr>
+                          <w:rFonts w:ascii="Courier New" w:eastAsia="Times New Roman" w:hAnsi="Courier New" w:cs="Courier New"/>
+                          <w:color w:val="0000FF"/>
+                          <w:sz w:val="20"/>
+                          <w:szCs w:val="20"/>
+                          <w:lang w:val="en-IN" w:eastAsia="en-IN"/>
+                        </w:rPr>
+                        <w:t>,</w:t>
+                      </w:r>
+                      <w:r>
+                        <w:rPr>
+                          <w:rFonts w:ascii="Courier New" w:eastAsia="Times New Roman" w:hAnsi="Courier New" w:cs="Courier New"/>
+                          <w:color w:val="000000"/>
+                          <w:sz w:val="20"/>
+                          <w:szCs w:val="20"/>
+                          <w:lang w:val="en-IN" w:eastAsia="en-IN"/>
+                        </w:rPr>
+                        <w:t xml:space="preserve"> Test </w:t>
+                      </w:r>
+                      <w:r>
+                        <w:rPr>
+                          <w:rFonts w:ascii="Courier New" w:eastAsia="Times New Roman" w:hAnsi="Courier New" w:cs="Courier New"/>
+                          <w:color w:val="0000FF"/>
+                          <w:sz w:val="20"/>
+                          <w:szCs w:val="20"/>
+                          <w:lang w:val="en-IN" w:eastAsia="en-IN"/>
+                        </w:rPr>
+                        <w:t>=</w:t>
+                      </w:r>
+                      <w:r>
+                        <w:rPr>
+                          <w:rFonts w:ascii="Courier New" w:eastAsia="Times New Roman" w:hAnsi="Courier New" w:cs="Courier New"/>
+                          <w:color w:val="000000"/>
+                          <w:sz w:val="20"/>
+                          <w:szCs w:val="20"/>
+                          <w:lang w:val="en-IN" w:eastAsia="en-IN"/>
+                        </w:rPr>
+                        <w:t xml:space="preserve"> </w:t>
+                      </w:r>
+                      <w:r>
+                        <w:rPr>
+                          <w:rFonts w:ascii="Courier New" w:eastAsia="Times New Roman" w:hAnsi="Courier New" w:cs="Courier New"/>
+                          <w:color w:val="0000E6"/>
+                          <w:sz w:val="20"/>
+                          <w:szCs w:val="20"/>
+                          <w:lang w:val="en-IN" w:eastAsia="en-IN"/>
+                        </w:rPr>
+                        <w:t>'Test'</w:t>
+                      </w:r>
+                      <w:r>
+                        <w:rPr>
+                          <w:rFonts w:ascii="Courier New" w:eastAsia="Times New Roman" w:hAnsi="Courier New" w:cs="Courier New"/>
+                          <w:color w:val="0000FF"/>
+                          <w:sz w:val="20"/>
+                          <w:szCs w:val="20"/>
+                          <w:lang w:val="en-IN" w:eastAsia="en-IN"/>
+                        </w:rPr>
+                        <w:t>,</w:t>
+                      </w:r>
+                    </w:p>
+                    <w:p>
+                      <w:pPr>
+                        <w:shd w:val="clear" w:color="auto" w:fill="FFFFFF"/>
+                        <w:tabs>
+                          <w:tab w:val="left" w:pos="916"/>
+                          <w:tab w:val="left" w:pos="1832"/>
+                          <w:tab w:val="left" w:pos="2748"/>
+                          <w:tab w:val="left" w:pos="3664"/>
+                          <w:tab w:val="left" w:pos="4580"/>
+                          <w:tab w:val="left" w:pos="5496"/>
+                          <w:tab w:val="left" w:pos="6412"/>
+                          <w:tab w:val="left" w:pos="7328"/>
+                          <w:tab w:val="left" w:pos="8244"/>
+                          <w:tab w:val="left" w:pos="9160"/>
+                          <w:tab w:val="left" w:pos="10076"/>
+                          <w:tab w:val="left" w:pos="10992"/>
+                          <w:tab w:val="left" w:pos="11908"/>
+                          <w:tab w:val="left" w:pos="12824"/>
+                          <w:tab w:val="left" w:pos="13740"/>
+                          <w:tab w:val="left" w:pos="14656"/>
+                        </w:tabs>
+                        <w:spacing w:after="0" w:line="240" w:lineRule="auto"/>
+                        <w:rPr>
+                          <w:rFonts w:ascii="Courier New" w:eastAsia="Times New Roman" w:hAnsi="Courier New" w:cs="Courier New"/>
+                          <w:color w:val="000000"/>
+                          <w:sz w:val="20"/>
+                          <w:szCs w:val="20"/>
+                          <w:lang w:val="en-IN" w:eastAsia="en-IN"/>
+                        </w:rPr>
+                      </w:pPr>
+                      <w:r>
+                        <w:rPr>
+                          <w:rFonts w:ascii="Courier New" w:eastAsia="Times New Roman" w:hAnsi="Courier New" w:cs="Courier New"/>
+                          <w:color w:val="000000"/>
+                          <w:sz w:val="20"/>
+                          <w:szCs w:val="20"/>
+                          <w:lang w:val="en-IN" w:eastAsia="en-IN"/>
+                        </w:rPr>
+                        <w:t xml:space="preserve">                           </w:t>
+                      </w:r>
+                      <w:proofErr w:type="spellStart"/>
+                      <w:r>
+                        <w:rPr>
+                          <w:rFonts w:ascii="Courier New" w:eastAsia="Times New Roman" w:hAnsi="Courier New" w:cs="Courier New"/>
+                          <w:color w:val="000000"/>
+                          <w:sz w:val="20"/>
+                          <w:szCs w:val="20"/>
+                          <w:lang w:val="en-IN" w:eastAsia="en-IN"/>
+                        </w:rPr>
+                        <w:t>trend_data</w:t>
+                      </w:r>
+                      <w:proofErr w:type="spellEnd"/>
+                      <w:r>
+                        <w:rPr>
+                          <w:rFonts w:ascii="Courier New" w:eastAsia="Times New Roman" w:hAnsi="Courier New" w:cs="Courier New"/>
+                          <w:color w:val="000000"/>
+                          <w:sz w:val="20"/>
+                          <w:szCs w:val="20"/>
+                          <w:lang w:val="en-IN" w:eastAsia="en-IN"/>
+                        </w:rPr>
+                        <w:t xml:space="preserve"> </w:t>
+                      </w:r>
+                      <w:r>
+                        <w:rPr>
+                          <w:rFonts w:ascii="Courier New" w:eastAsia="Times New Roman" w:hAnsi="Courier New" w:cs="Courier New"/>
+                          <w:color w:val="0000FF"/>
+                          <w:sz w:val="20"/>
+                          <w:szCs w:val="20"/>
+                          <w:lang w:val="en-IN" w:eastAsia="en-IN"/>
+                        </w:rPr>
+                        <w:t>=</w:t>
+                      </w:r>
+                      <w:r>
+                        <w:rPr>
+                          <w:rFonts w:ascii="Courier New" w:eastAsia="Times New Roman" w:hAnsi="Courier New" w:cs="Courier New"/>
+                          <w:color w:val="000000"/>
+                          <w:sz w:val="20"/>
+                          <w:szCs w:val="20"/>
+                          <w:lang w:val="en-IN" w:eastAsia="en-IN"/>
+                        </w:rPr>
+                        <w:t xml:space="preserve"> </w:t>
+                      </w:r>
+                      <w:proofErr w:type="spellStart"/>
+                      <w:r>
+                        <w:rPr>
+                          <w:rFonts w:ascii="Courier New" w:eastAsia="Times New Roman" w:hAnsi="Courier New" w:cs="Courier New"/>
+                          <w:color w:val="000000"/>
+                          <w:sz w:val="20"/>
+                          <w:szCs w:val="20"/>
+                          <w:lang w:val="en-IN" w:eastAsia="en-IN"/>
+                        </w:rPr>
+                        <w:t>trend_data</w:t>
+                      </w:r>
+                      <w:proofErr w:type="spellEnd"/>
+                      <w:r>
+                        <w:rPr>
+                          <w:rFonts w:ascii="Courier New" w:eastAsia="Times New Roman" w:hAnsi="Courier New" w:cs="Courier New"/>
+                          <w:color w:val="0000FF"/>
+                          <w:sz w:val="20"/>
+                          <w:szCs w:val="20"/>
+                          <w:lang w:val="en-IN" w:eastAsia="en-IN"/>
+                        </w:rPr>
+                        <w:t>,</w:t>
+                      </w:r>
+                      <w:r>
+                        <w:rPr>
+                          <w:rFonts w:ascii="Courier New" w:eastAsia="Times New Roman" w:hAnsi="Courier New" w:cs="Courier New"/>
+                          <w:color w:val="000000"/>
+                          <w:sz w:val="20"/>
+                          <w:szCs w:val="20"/>
+                          <w:lang w:val="en-IN" w:eastAsia="en-IN"/>
+                        </w:rPr>
+                        <w:t xml:space="preserve"> </w:t>
+                      </w:r>
+                    </w:p>
+                    <w:p>
+                      <w:pPr>
+                        <w:shd w:val="clear" w:color="auto" w:fill="FFFFFF"/>
+                        <w:tabs>
+                          <w:tab w:val="left" w:pos="916"/>
+                          <w:tab w:val="left" w:pos="1832"/>
+                          <w:tab w:val="left" w:pos="2748"/>
+                          <w:tab w:val="left" w:pos="3664"/>
+                          <w:tab w:val="left" w:pos="4580"/>
+                          <w:tab w:val="left" w:pos="5496"/>
+                          <w:tab w:val="left" w:pos="6412"/>
+                          <w:tab w:val="left" w:pos="7328"/>
+                          <w:tab w:val="left" w:pos="8244"/>
+                          <w:tab w:val="left" w:pos="9160"/>
+                          <w:tab w:val="left" w:pos="10076"/>
+                          <w:tab w:val="left" w:pos="10992"/>
+                          <w:tab w:val="left" w:pos="11908"/>
+                          <w:tab w:val="left" w:pos="12824"/>
+                          <w:tab w:val="left" w:pos="13740"/>
+                          <w:tab w:val="left" w:pos="14656"/>
+                        </w:tabs>
+                        <w:spacing w:after="0" w:line="240" w:lineRule="auto"/>
+                        <w:rPr>
+                          <w:rFonts w:ascii="Courier New" w:eastAsia="Times New Roman" w:hAnsi="Courier New" w:cs="Courier New"/>
+                          <w:color w:val="000000"/>
+                          <w:sz w:val="20"/>
+                          <w:szCs w:val="20"/>
+                          <w:lang w:val="en-IN" w:eastAsia="en-IN"/>
+                        </w:rPr>
+                      </w:pPr>
+                      <w:r>
+                        <w:rPr>
+                          <w:rFonts w:ascii="Courier New" w:eastAsia="Times New Roman" w:hAnsi="Courier New" w:cs="Courier New"/>
+                          <w:color w:val="000000"/>
+                          <w:sz w:val="20"/>
+                          <w:szCs w:val="20"/>
+                          <w:lang w:val="en-IN" w:eastAsia="en-IN"/>
+                        </w:rPr>
+                        <w:t xml:space="preserve">                           </w:t>
+                      </w:r>
+                      <w:proofErr w:type="spellStart"/>
+                      <w:r>
+                        <w:rPr>
+                          <w:rFonts w:ascii="Courier New" w:eastAsia="Times New Roman" w:hAnsi="Courier New" w:cs="Courier New"/>
+                          <w:color w:val="000000"/>
+                          <w:sz w:val="20"/>
+                          <w:szCs w:val="20"/>
+                          <w:lang w:val="en-IN" w:eastAsia="en-IN"/>
+                        </w:rPr>
+                        <w:t>measure_data</w:t>
+                      </w:r>
+                      <w:proofErr w:type="spellEnd"/>
+                      <w:r>
+                        <w:rPr>
+                          <w:rFonts w:ascii="Courier New" w:eastAsia="Times New Roman" w:hAnsi="Courier New" w:cs="Courier New"/>
+                          <w:color w:val="000000"/>
+                          <w:sz w:val="20"/>
+                          <w:szCs w:val="20"/>
+                          <w:lang w:val="en-IN" w:eastAsia="en-IN"/>
+                        </w:rPr>
+                        <w:t xml:space="preserve"> </w:t>
+                      </w:r>
+                      <w:r>
+                        <w:rPr>
+                          <w:rFonts w:ascii="Courier New" w:eastAsia="Times New Roman" w:hAnsi="Courier New" w:cs="Courier New"/>
+                          <w:color w:val="0000FF"/>
+                          <w:sz w:val="20"/>
+                          <w:szCs w:val="20"/>
+                          <w:lang w:val="en-IN" w:eastAsia="en-IN"/>
+                        </w:rPr>
+                        <w:t>=</w:t>
+                      </w:r>
+                      <w:r>
+                        <w:rPr>
+                          <w:rFonts w:ascii="Courier New" w:eastAsia="Times New Roman" w:hAnsi="Courier New" w:cs="Courier New"/>
+                          <w:color w:val="000000"/>
+                          <w:sz w:val="20"/>
+                          <w:szCs w:val="20"/>
+                          <w:lang w:val="en-IN" w:eastAsia="en-IN"/>
+                        </w:rPr>
+                        <w:t xml:space="preserve"> </w:t>
+                      </w:r>
+                      <w:proofErr w:type="spellStart"/>
+                      <w:r>
+                        <w:rPr>
+                          <w:rFonts w:ascii="Courier New" w:eastAsia="Times New Roman" w:hAnsi="Courier New" w:cs="Courier New"/>
+                          <w:color w:val="000000"/>
+                          <w:sz w:val="20"/>
+                          <w:szCs w:val="20"/>
+                          <w:lang w:val="en-IN" w:eastAsia="en-IN"/>
+                        </w:rPr>
+                        <w:t>sales_data</w:t>
+                      </w:r>
+                      <w:proofErr w:type="spellEnd"/>
+                      <w:r>
+                        <w:rPr>
+                          <w:rFonts w:ascii="Courier New" w:eastAsia="Times New Roman" w:hAnsi="Courier New" w:cs="Courier New"/>
+                          <w:color w:val="0000FF"/>
+                          <w:sz w:val="20"/>
+                          <w:szCs w:val="20"/>
+                          <w:lang w:val="en-IN" w:eastAsia="en-IN"/>
+                        </w:rPr>
+                        <w:t>,</w:t>
+                      </w:r>
+                      <w:r>
+                        <w:rPr>
+                          <w:rFonts w:ascii="Courier New" w:eastAsia="Times New Roman" w:hAnsi="Courier New" w:cs="Courier New"/>
+                          <w:color w:val="000000"/>
+                          <w:sz w:val="20"/>
+                          <w:szCs w:val="20"/>
+                          <w:lang w:val="en-IN" w:eastAsia="en-IN"/>
+                        </w:rPr>
+                        <w:t xml:space="preserve"> </w:t>
+                      </w:r>
+                    </w:p>
+                    <w:p>
+                      <w:pPr>
+                        <w:shd w:val="clear" w:color="auto" w:fill="FFFFFF"/>
+                        <w:tabs>
+                          <w:tab w:val="left" w:pos="916"/>
+                          <w:tab w:val="left" w:pos="1832"/>
+                          <w:tab w:val="left" w:pos="2748"/>
+                          <w:tab w:val="left" w:pos="3664"/>
+                          <w:tab w:val="left" w:pos="4580"/>
+                          <w:tab w:val="left" w:pos="5496"/>
+                          <w:tab w:val="left" w:pos="6412"/>
+                          <w:tab w:val="left" w:pos="7328"/>
+                          <w:tab w:val="left" w:pos="8244"/>
+                          <w:tab w:val="left" w:pos="9160"/>
+                          <w:tab w:val="left" w:pos="10076"/>
+                          <w:tab w:val="left" w:pos="10992"/>
+                          <w:tab w:val="left" w:pos="11908"/>
+                          <w:tab w:val="left" w:pos="12824"/>
+                          <w:tab w:val="left" w:pos="13740"/>
+                          <w:tab w:val="left" w:pos="14656"/>
+                        </w:tabs>
+                        <w:spacing w:after="0" w:line="240" w:lineRule="auto"/>
+                        <w:rPr>
+                          <w:rFonts w:ascii="Courier New" w:eastAsia="Times New Roman" w:hAnsi="Courier New" w:cs="Courier New"/>
+                          <w:color w:val="000000"/>
+                          <w:sz w:val="20"/>
+                          <w:szCs w:val="20"/>
+                          <w:lang w:val="en-IN" w:eastAsia="en-IN"/>
+                        </w:rPr>
+                      </w:pPr>
+                      <w:r>
+                        <w:rPr>
+                          <w:rFonts w:ascii="Courier New" w:eastAsia="Times New Roman" w:hAnsi="Courier New" w:cs="Courier New"/>
+                          <w:color w:val="000000"/>
+                          <w:sz w:val="20"/>
+                          <w:szCs w:val="20"/>
+                          <w:lang w:val="en-IN" w:eastAsia="en-IN"/>
+                        </w:rPr>
+                        <w:t xml:space="preserve">                           </w:t>
+                      </w:r>
+                      <w:proofErr w:type="spellStart"/>
+                      <w:r>
+                        <w:rPr>
+                          <w:rFonts w:ascii="Courier New" w:eastAsia="Times New Roman" w:hAnsi="Courier New" w:cs="Courier New"/>
+                          <w:color w:val="000000"/>
+                          <w:sz w:val="20"/>
+                          <w:szCs w:val="20"/>
+                          <w:lang w:val="en-IN" w:eastAsia="en-IN"/>
+                        </w:rPr>
+                        <w:t>cluster_date</w:t>
+                      </w:r>
+                      <w:proofErr w:type="spellEnd"/>
+                      <w:r>
+                        <w:rPr>
+                          <w:rFonts w:ascii="Courier New" w:eastAsia="Times New Roman" w:hAnsi="Courier New" w:cs="Courier New"/>
+                          <w:color w:val="000000"/>
+                          <w:sz w:val="20"/>
+                          <w:szCs w:val="20"/>
+                          <w:lang w:val="en-IN" w:eastAsia="en-IN"/>
+                        </w:rPr>
+                        <w:t xml:space="preserve"> </w:t>
+                      </w:r>
+                      <w:r>
+                        <w:rPr>
+                          <w:rFonts w:ascii="Courier New" w:eastAsia="Times New Roman" w:hAnsi="Courier New" w:cs="Courier New"/>
+                          <w:color w:val="0000FF"/>
+                          <w:sz w:val="20"/>
+                          <w:szCs w:val="20"/>
+                          <w:lang w:val="en-IN" w:eastAsia="en-IN"/>
+                        </w:rPr>
+                        <w:t>=</w:t>
+                      </w:r>
+                      <w:r>
+                        <w:rPr>
+                          <w:rFonts w:ascii="Courier New" w:eastAsia="Times New Roman" w:hAnsi="Courier New" w:cs="Courier New"/>
+                          <w:color w:val="000000"/>
+                          <w:sz w:val="20"/>
+                          <w:szCs w:val="20"/>
+                          <w:lang w:val="en-IN" w:eastAsia="en-IN"/>
+                        </w:rPr>
+                        <w:t xml:space="preserve"> </w:t>
+                      </w:r>
+                      <w:proofErr w:type="spellStart"/>
+                      <w:r>
+                        <w:rPr>
+                          <w:rFonts w:ascii="Courier New" w:eastAsia="Times New Roman" w:hAnsi="Courier New" w:cs="Courier New"/>
+                          <w:color w:val="000000"/>
+                          <w:sz w:val="20"/>
+                          <w:szCs w:val="20"/>
+                          <w:lang w:val="en-IN" w:eastAsia="en-IN"/>
+                        </w:rPr>
+                        <w:t>cluster_date_data</w:t>
+                      </w:r>
+                      <w:proofErr w:type="spellEnd"/>
+                      <w:r>
+                        <w:rPr>
+                          <w:rFonts w:ascii="Courier New" w:eastAsia="Times New Roman" w:hAnsi="Courier New" w:cs="Courier New"/>
+                          <w:color w:val="0000FF"/>
+                          <w:sz w:val="20"/>
+                          <w:szCs w:val="20"/>
+                          <w:lang w:val="en-IN" w:eastAsia="en-IN"/>
+                        </w:rPr>
+                        <w:t>)</w:t>
+                      </w:r>
+                    </w:p>
+                    <w:p/>
+                  </w:txbxContent>
+                </v:textbox>
+                <w10:wrap type="square" anchorx="margin"/>
+              </v:shape>
+            </w:pict>
+          </mc:Fallback>
+        </mc:AlternateContent>
+      </w:r>
+      <w:r>
+        <w:rPr>
           <w:sz w:val="28"/>
           <w:szCs w:val="28"/>
         </w:rPr>
@@ -519,549 +3037,6 @@
           <w:szCs w:val="24"/>
         </w:rPr>
         <w:t>Calling AB Module with data</w:t>
-      </w:r>
-    </w:p>
-    <w:p>
-      <w:pPr>
-        <w:pStyle w:val="ListParagraph"/>
-        <w:spacing w:line="240" w:lineRule="auto"/>
-        <w:rPr>
-          <w:b/>
-          <w:color w:val="767171" w:themeColor="background2" w:themeShade="80"/>
-          <w:szCs w:val="24"/>
-        </w:rPr>
-      </w:pPr>
-      <w:proofErr w:type="spellStart"/>
-      <w:r>
-        <w:rPr>
-          <w:b/>
-          <w:color w:val="767171" w:themeColor="background2" w:themeShade="80"/>
-          <w:szCs w:val="24"/>
-        </w:rPr>
-        <w:t>Lift_Data</w:t>
-      </w:r>
-      <w:proofErr w:type="spellEnd"/>
-      <w:r>
-        <w:rPr>
-          <w:b/>
-          <w:color w:val="767171" w:themeColor="background2" w:themeShade="80"/>
-          <w:szCs w:val="24"/>
-        </w:rPr>
-        <w:t xml:space="preserve"> = </w:t>
-      </w:r>
-      <w:proofErr w:type="spellStart"/>
-      <w:proofErr w:type="gramStart"/>
-      <w:r>
-        <w:rPr>
-          <w:b/>
-          <w:color w:val="767171" w:themeColor="background2" w:themeShade="80"/>
-          <w:szCs w:val="24"/>
-        </w:rPr>
-        <w:t>ab.ab</w:t>
-      </w:r>
-      <w:proofErr w:type="gramEnd"/>
-      <w:r>
-        <w:rPr>
-          <w:b/>
-          <w:color w:val="767171" w:themeColor="background2" w:themeShade="80"/>
-          <w:szCs w:val="24"/>
-        </w:rPr>
-        <w:t>_analysis</w:t>
-      </w:r>
-      <w:proofErr w:type="spellEnd"/>
-      <w:r>
-        <w:rPr>
-          <w:b/>
-          <w:color w:val="767171" w:themeColor="background2" w:themeShade="80"/>
-          <w:szCs w:val="24"/>
-        </w:rPr>
-        <w:t>(</w:t>
-      </w:r>
-    </w:p>
-    <w:p>
-      <w:pPr>
-        <w:pStyle w:val="ListParagraph"/>
-        <w:spacing w:line="240" w:lineRule="auto"/>
-        <w:ind w:firstLine="720"/>
-        <w:rPr>
-          <w:b/>
-          <w:color w:val="767171" w:themeColor="background2" w:themeShade="80"/>
-          <w:szCs w:val="24"/>
-        </w:rPr>
-      </w:pPr>
-      <w:proofErr w:type="spellStart"/>
-      <w:r>
-        <w:rPr>
-          <w:b/>
-          <w:color w:val="767171" w:themeColor="background2" w:themeShade="80"/>
-          <w:szCs w:val="24"/>
-          <w:highlight w:val="cyan"/>
-        </w:rPr>
-        <w:t>no_of_control</w:t>
-      </w:r>
-      <w:proofErr w:type="spellEnd"/>
-      <w:r>
-        <w:rPr>
-          <w:b/>
-          <w:color w:val="767171" w:themeColor="background2" w:themeShade="80"/>
-          <w:szCs w:val="24"/>
-          <w:highlight w:val="cyan"/>
-        </w:rPr>
-        <w:t xml:space="preserve"> = 1</w:t>
-      </w:r>
-      <w:r>
-        <w:rPr>
-          <w:b/>
-          <w:color w:val="767171" w:themeColor="background2" w:themeShade="80"/>
-          <w:szCs w:val="24"/>
-          <w:highlight w:val="cyan"/>
-        </w:rPr>
-        <w:t>0</w:t>
-      </w:r>
-      <w:r>
-        <w:rPr>
-          <w:b/>
-          <w:color w:val="767171" w:themeColor="background2" w:themeShade="80"/>
-          <w:szCs w:val="24"/>
-        </w:rPr>
-        <w:t>,</w:t>
-      </w:r>
-    </w:p>
-    <w:p>
-      <w:pPr>
-        <w:pStyle w:val="ListParagraph"/>
-        <w:spacing w:line="240" w:lineRule="auto"/>
-        <w:rPr>
-          <w:b/>
-          <w:color w:val="767171" w:themeColor="background2" w:themeShade="80"/>
-          <w:szCs w:val="24"/>
-        </w:rPr>
-      </w:pPr>
-      <w:r>
-        <w:rPr>
-          <w:b/>
-          <w:color w:val="767171" w:themeColor="background2" w:themeShade="80"/>
-          <w:szCs w:val="24"/>
-        </w:rPr>
-        <w:t xml:space="preserve">               </w:t>
-      </w:r>
-      <w:r>
-        <w:rPr>
-          <w:b/>
-          <w:color w:val="767171" w:themeColor="background2" w:themeShade="80"/>
-          <w:szCs w:val="24"/>
-        </w:rPr>
-        <w:t>var2pickneighbors = ['</w:t>
-      </w:r>
-      <w:proofErr w:type="spellStart"/>
-      <w:r>
-        <w:rPr>
-          <w:b/>
-          <w:color w:val="767171" w:themeColor="background2" w:themeShade="80"/>
-          <w:szCs w:val="24"/>
-        </w:rPr>
-        <w:t>Seasonality','Trend</w:t>
-      </w:r>
-      <w:proofErr w:type="spellEnd"/>
-      <w:r>
-        <w:rPr>
-          <w:b/>
-          <w:color w:val="767171" w:themeColor="background2" w:themeShade="80"/>
-          <w:szCs w:val="24"/>
-        </w:rPr>
-        <w:t>'],</w:t>
-      </w:r>
-    </w:p>
-    <w:p>
-      <w:pPr>
-        <w:pStyle w:val="ListParagraph"/>
-        <w:spacing w:line="240" w:lineRule="auto"/>
-        <w:rPr>
-          <w:b/>
-          <w:color w:val="767171" w:themeColor="background2" w:themeShade="80"/>
-          <w:szCs w:val="24"/>
-        </w:rPr>
-      </w:pPr>
-      <w:r>
-        <w:rPr>
-          <w:b/>
-          <w:color w:val="767171" w:themeColor="background2" w:themeShade="80"/>
-          <w:szCs w:val="24"/>
-        </w:rPr>
-        <w:t xml:space="preserve">               </w:t>
-      </w:r>
-      <w:proofErr w:type="spellStart"/>
-      <w:r>
-        <w:rPr>
-          <w:b/>
-          <w:color w:val="767171" w:themeColor="background2" w:themeShade="80"/>
-          <w:szCs w:val="24"/>
-          <w:highlight w:val="lightGray"/>
-        </w:rPr>
-        <w:t>with_replacement</w:t>
-      </w:r>
-      <w:proofErr w:type="spellEnd"/>
-      <w:r>
-        <w:rPr>
-          <w:b/>
-          <w:color w:val="767171" w:themeColor="background2" w:themeShade="80"/>
-          <w:szCs w:val="24"/>
-          <w:highlight w:val="lightGray"/>
-        </w:rPr>
-        <w:t xml:space="preserve"> = 'T'</w:t>
-      </w:r>
-      <w:r>
-        <w:rPr>
-          <w:b/>
-          <w:color w:val="767171" w:themeColor="background2" w:themeShade="80"/>
-          <w:szCs w:val="24"/>
-        </w:rPr>
-        <w:t>,</w:t>
-      </w:r>
-    </w:p>
-    <w:p>
-      <w:pPr>
-        <w:pStyle w:val="ListParagraph"/>
-        <w:spacing w:line="240" w:lineRule="auto"/>
-        <w:rPr>
-          <w:b/>
-          <w:color w:val="767171" w:themeColor="background2" w:themeShade="80"/>
-          <w:szCs w:val="24"/>
-        </w:rPr>
-      </w:pPr>
-      <w:r>
-        <w:rPr>
-          <w:b/>
-          <w:color w:val="767171" w:themeColor="background2" w:themeShade="80"/>
-          <w:szCs w:val="24"/>
-        </w:rPr>
-        <w:t xml:space="preserve">               </w:t>
-      </w:r>
-      <w:proofErr w:type="spellStart"/>
-      <w:r>
-        <w:rPr>
-          <w:b/>
-          <w:color w:val="767171" w:themeColor="background2" w:themeShade="80"/>
-          <w:szCs w:val="24"/>
-        </w:rPr>
-        <w:t>Lift_Threshold</w:t>
-      </w:r>
-      <w:proofErr w:type="spellEnd"/>
-      <w:r>
-        <w:rPr>
-          <w:b/>
-          <w:color w:val="767171" w:themeColor="background2" w:themeShade="80"/>
-          <w:szCs w:val="24"/>
-        </w:rPr>
-        <w:t xml:space="preserve"> = 2,</w:t>
-      </w:r>
-    </w:p>
-    <w:p>
-      <w:pPr>
-        <w:pStyle w:val="ListParagraph"/>
-        <w:spacing w:line="240" w:lineRule="auto"/>
-        <w:rPr>
-          <w:b/>
-          <w:color w:val="767171" w:themeColor="background2" w:themeShade="80"/>
-          <w:szCs w:val="24"/>
-        </w:rPr>
-      </w:pPr>
-      <w:r>
-        <w:rPr>
-          <w:b/>
-          <w:color w:val="767171" w:themeColor="background2" w:themeShade="80"/>
-          <w:szCs w:val="24"/>
-        </w:rPr>
-        <w:t xml:space="preserve">               </w:t>
-      </w:r>
-      <w:proofErr w:type="spellStart"/>
-      <w:r>
-        <w:rPr>
-          <w:b/>
-          <w:color w:val="767171" w:themeColor="background2" w:themeShade="80"/>
-          <w:szCs w:val="24"/>
-        </w:rPr>
-        <w:t>Performance_Measure</w:t>
-      </w:r>
-      <w:proofErr w:type="spellEnd"/>
-      <w:r>
-        <w:rPr>
-          <w:b/>
-          <w:color w:val="767171" w:themeColor="background2" w:themeShade="80"/>
-          <w:szCs w:val="24"/>
-        </w:rPr>
-        <w:t xml:space="preserve"> = 'Units',</w:t>
-      </w:r>
-    </w:p>
-    <w:p>
-      <w:pPr>
-        <w:pStyle w:val="ListParagraph"/>
-        <w:spacing w:line="240" w:lineRule="auto"/>
-        <w:rPr>
-          <w:b/>
-          <w:color w:val="767171" w:themeColor="background2" w:themeShade="80"/>
-          <w:szCs w:val="24"/>
-        </w:rPr>
-      </w:pPr>
-      <w:r>
-        <w:rPr>
-          <w:b/>
-          <w:color w:val="767171" w:themeColor="background2" w:themeShade="80"/>
-          <w:szCs w:val="24"/>
-        </w:rPr>
-        <w:t xml:space="preserve">               Identifier = '</w:t>
-      </w:r>
-      <w:r>
-        <w:rPr>
-          <w:b/>
-          <w:color w:val="767171" w:themeColor="background2" w:themeShade="80"/>
-          <w:szCs w:val="24"/>
-          <w:highlight w:val="magenta"/>
-        </w:rPr>
-        <w:t>Store</w:t>
-      </w:r>
-      <w:r>
-        <w:rPr>
-          <w:b/>
-          <w:color w:val="767171" w:themeColor="background2" w:themeShade="80"/>
-          <w:szCs w:val="24"/>
-        </w:rPr>
-        <w:t>'</w:t>
-      </w:r>
-      <w:r>
-        <w:rPr>
-          <w:b/>
-          <w:color w:val="767171" w:themeColor="background2" w:themeShade="80"/>
-          <w:szCs w:val="24"/>
-          <w:highlight w:val="magenta"/>
-        </w:rPr>
-        <w:t>,</w:t>
-      </w:r>
-      <w:r>
-        <w:rPr>
-          <w:b/>
-          <w:color w:val="767171" w:themeColor="background2" w:themeShade="80"/>
-          <w:szCs w:val="24"/>
-        </w:rPr>
-        <w:t xml:space="preserve"> </w:t>
-      </w:r>
-      <w:proofErr w:type="spellStart"/>
-      <w:r>
-        <w:rPr>
-          <w:b/>
-          <w:color w:val="767171" w:themeColor="background2" w:themeShade="80"/>
-          <w:szCs w:val="24"/>
-        </w:rPr>
-        <w:t>Date_Col</w:t>
-      </w:r>
-      <w:proofErr w:type="spellEnd"/>
-      <w:r>
-        <w:rPr>
-          <w:b/>
-          <w:color w:val="767171" w:themeColor="background2" w:themeShade="80"/>
-          <w:szCs w:val="24"/>
-        </w:rPr>
-        <w:t xml:space="preserve"> = '</w:t>
-      </w:r>
-      <w:r>
-        <w:rPr>
-          <w:b/>
-          <w:color w:val="767171" w:themeColor="background2" w:themeShade="80"/>
-          <w:szCs w:val="24"/>
-          <w:highlight w:val="blue"/>
-        </w:rPr>
-        <w:t>Date</w:t>
-      </w:r>
-      <w:r>
-        <w:rPr>
-          <w:b/>
-          <w:color w:val="767171" w:themeColor="background2" w:themeShade="80"/>
-          <w:szCs w:val="24"/>
-        </w:rPr>
-        <w:t>', Measure = '</w:t>
-      </w:r>
-      <w:r>
-        <w:rPr>
-          <w:b/>
-          <w:color w:val="767171" w:themeColor="background2" w:themeShade="80"/>
-          <w:szCs w:val="24"/>
-          <w:highlight w:val="green"/>
-        </w:rPr>
-        <w:t>Sales</w:t>
-      </w:r>
-      <w:r>
-        <w:rPr>
-          <w:b/>
-          <w:color w:val="767171" w:themeColor="background2" w:themeShade="80"/>
-          <w:szCs w:val="24"/>
-        </w:rPr>
-        <w:t>',</w:t>
-      </w:r>
-    </w:p>
-    <w:p>
-      <w:pPr>
-        <w:pStyle w:val="ListParagraph"/>
-        <w:spacing w:line="240" w:lineRule="auto"/>
-        <w:rPr>
-          <w:b/>
-          <w:color w:val="767171" w:themeColor="background2" w:themeShade="80"/>
-          <w:szCs w:val="24"/>
-        </w:rPr>
-      </w:pPr>
-      <w:r>
-        <w:rPr>
-          <w:b/>
-          <w:color w:val="767171" w:themeColor="background2" w:themeShade="80"/>
-          <w:szCs w:val="24"/>
-        </w:rPr>
-        <w:t xml:space="preserve">               </w:t>
-      </w:r>
-      <w:r>
-        <w:rPr>
-          <w:b/>
-          <w:color w:val="767171" w:themeColor="background2" w:themeShade="80"/>
-          <w:szCs w:val="24"/>
-        </w:rPr>
-        <w:t>Cluster = 'Cluster', Changed = 'Changed', Test = 'Test',</w:t>
-      </w:r>
-    </w:p>
-    <w:p>
-      <w:pPr>
-        <w:pStyle w:val="ListParagraph"/>
-        <w:spacing w:line="240" w:lineRule="auto"/>
-        <w:rPr>
-          <w:b/>
-          <w:color w:val="767171" w:themeColor="background2" w:themeShade="80"/>
-          <w:szCs w:val="24"/>
-        </w:rPr>
-      </w:pPr>
-      <w:r>
-        <w:rPr>
-          <w:b/>
-          <w:color w:val="767171" w:themeColor="background2" w:themeShade="80"/>
-          <w:szCs w:val="24"/>
-        </w:rPr>
-        <w:t xml:space="preserve">                </w:t>
-      </w:r>
-      <w:proofErr w:type="spellStart"/>
-      <w:r>
-        <w:rPr>
-          <w:b/>
-          <w:color w:val="767171" w:themeColor="background2" w:themeShade="80"/>
-          <w:szCs w:val="24"/>
-          <w:highlight w:val="yellow"/>
-        </w:rPr>
-        <w:t>trend_data</w:t>
-      </w:r>
-      <w:proofErr w:type="spellEnd"/>
-      <w:r>
-        <w:rPr>
-          <w:b/>
-          <w:color w:val="767171" w:themeColor="background2" w:themeShade="80"/>
-          <w:szCs w:val="24"/>
-        </w:rPr>
-        <w:t xml:space="preserve"> = </w:t>
-      </w:r>
-      <w:proofErr w:type="spellStart"/>
-      <w:r>
-        <w:rPr>
-          <w:b/>
-          <w:color w:val="767171" w:themeColor="background2" w:themeShade="80"/>
-          <w:szCs w:val="24"/>
-        </w:rPr>
-        <w:t>trend_ori_df</w:t>
-      </w:r>
-      <w:proofErr w:type="spellEnd"/>
-      <w:r>
-        <w:rPr>
-          <w:b/>
-          <w:color w:val="767171" w:themeColor="background2" w:themeShade="80"/>
-          <w:szCs w:val="24"/>
-        </w:rPr>
-        <w:t xml:space="preserve">, </w:t>
-      </w:r>
-      <w:proofErr w:type="spellStart"/>
-      <w:r>
-        <w:rPr>
-          <w:b/>
-          <w:color w:val="767171" w:themeColor="background2" w:themeShade="80"/>
-          <w:szCs w:val="24"/>
-        </w:rPr>
-        <w:t>measure_data</w:t>
-      </w:r>
-      <w:proofErr w:type="spellEnd"/>
-      <w:r>
-        <w:rPr>
-          <w:b/>
-          <w:color w:val="767171" w:themeColor="background2" w:themeShade="80"/>
-          <w:szCs w:val="24"/>
-        </w:rPr>
-        <w:t xml:space="preserve"> </w:t>
-      </w:r>
-      <w:r>
-        <w:rPr>
-          <w:b/>
-          <w:color w:val="767171" w:themeColor="background2" w:themeShade="80"/>
-          <w:szCs w:val="24"/>
-          <w:highlight w:val="yellow"/>
-        </w:rPr>
-        <w:t xml:space="preserve">= </w:t>
-      </w:r>
-      <w:proofErr w:type="spellStart"/>
-      <w:r>
-        <w:rPr>
-          <w:b/>
-          <w:color w:val="767171" w:themeColor="background2" w:themeShade="80"/>
-          <w:szCs w:val="24"/>
-          <w:highlight w:val="yellow"/>
-        </w:rPr>
-        <w:t>sales_df</w:t>
-      </w:r>
-      <w:proofErr w:type="spellEnd"/>
-      <w:r>
-        <w:rPr>
-          <w:b/>
-          <w:color w:val="767171" w:themeColor="background2" w:themeShade="80"/>
-          <w:szCs w:val="24"/>
-        </w:rPr>
-        <w:t xml:space="preserve">, </w:t>
-      </w:r>
-      <w:proofErr w:type="spellStart"/>
-      <w:r>
-        <w:rPr>
-          <w:b/>
-          <w:color w:val="767171" w:themeColor="background2" w:themeShade="80"/>
-          <w:szCs w:val="24"/>
-        </w:rPr>
-        <w:t>cluster_date</w:t>
-      </w:r>
-      <w:proofErr w:type="spellEnd"/>
-      <w:r>
-        <w:rPr>
-          <w:b/>
-          <w:color w:val="767171" w:themeColor="background2" w:themeShade="80"/>
-          <w:szCs w:val="24"/>
-        </w:rPr>
-        <w:t xml:space="preserve"> = </w:t>
-      </w:r>
-      <w:proofErr w:type="spellStart"/>
-      <w:r>
-        <w:rPr>
-          <w:b/>
-          <w:color w:val="767171" w:themeColor="background2" w:themeShade="80"/>
-          <w:szCs w:val="24"/>
-          <w:highlight w:val="yellow"/>
-        </w:rPr>
-        <w:t>cluster_date</w:t>
-      </w:r>
-      <w:proofErr w:type="spellEnd"/>
-      <w:r>
-        <w:rPr>
-          <w:b/>
-          <w:color w:val="767171" w:themeColor="background2" w:themeShade="80"/>
-          <w:szCs w:val="24"/>
-        </w:rPr>
-        <w:t>)</w:t>
       </w:r>
     </w:p>
     <w:p>
@@ -1078,7 +3053,6 @@
           <w:sz w:val="24"/>
           <w:szCs w:val="24"/>
         </w:rPr>
-        <w:lastRenderedPageBreak/>
         <w:t xml:space="preserve">User Provided Values / Data </w:t>
       </w:r>
     </w:p>
@@ -1546,8 +3520,8 @@
       <w:pPr>
         <w:rPr>
           <w:b/>
-          <w:sz w:val="18"/>
-          <w:szCs w:val="18"/>
+          <w:sz w:val="24"/>
+          <w:szCs w:val="24"/>
         </w:rPr>
       </w:pPr>
       <w:r>
@@ -1556,6 +3530,247 @@
           <w:sz w:val="24"/>
           <w:szCs w:val="24"/>
         </w:rPr>
+        <w:t>Outputs:</w:t>
+      </w:r>
+    </w:p>
+    <w:p>
+      <w:pPr>
+        <w:pStyle w:val="ListParagraph"/>
+        <w:ind w:left="360"/>
+        <w:rPr>
+          <w:sz w:val="24"/>
+          <w:szCs w:val="24"/>
+        </w:rPr>
+      </w:pPr>
+      <w:r>
+        <w:rPr>
+          <w:sz w:val="24"/>
+          <w:szCs w:val="24"/>
+        </w:rPr>
+        <w:t xml:space="preserve">This </w:t>
+      </w:r>
+      <w:r>
+        <w:rPr>
+          <w:sz w:val="24"/>
+          <w:szCs w:val="24"/>
+        </w:rPr>
+        <w:t xml:space="preserve">the </w:t>
+      </w:r>
+      <w:proofErr w:type="spellStart"/>
+      <w:r>
+        <w:rPr>
+          <w:sz w:val="24"/>
+          <w:szCs w:val="24"/>
+        </w:rPr>
+        <w:t>ab_analysis</w:t>
+      </w:r>
+      <w:proofErr w:type="spellEnd"/>
+      <w:r>
+        <w:rPr>
+          <w:sz w:val="24"/>
+          <w:szCs w:val="24"/>
+        </w:rPr>
+        <w:t xml:space="preserve"> return a list of </w:t>
+      </w:r>
+      <w:r>
+        <w:rPr>
+          <w:sz w:val="24"/>
+          <w:szCs w:val="24"/>
+        </w:rPr>
+        <w:t xml:space="preserve">four </w:t>
+      </w:r>
+      <w:proofErr w:type="spellStart"/>
+      <w:r>
+        <w:rPr>
+          <w:sz w:val="24"/>
+          <w:szCs w:val="24"/>
+        </w:rPr>
+        <w:t>DataFrames</w:t>
+      </w:r>
+      <w:proofErr w:type="spellEnd"/>
+      <w:r>
+        <w:rPr>
+          <w:sz w:val="24"/>
+          <w:szCs w:val="24"/>
+        </w:rPr>
+        <w:t xml:space="preserve">. </w:t>
+      </w:r>
+    </w:p>
+    <w:p>
+      <w:pPr>
+        <w:pStyle w:val="ListParagraph"/>
+        <w:numPr>
+          <w:ilvl w:val="0"/>
+          <w:numId w:val="7"/>
+        </w:numPr>
+        <w:rPr>
+          <w:sz w:val="24"/>
+          <w:szCs w:val="24"/>
+        </w:rPr>
+      </w:pPr>
+      <w:r>
+        <w:rPr>
+          <w:sz w:val="24"/>
+          <w:szCs w:val="24"/>
+        </w:rPr>
+        <w:t xml:space="preserve">The first </w:t>
+      </w:r>
+      <w:proofErr w:type="spellStart"/>
+      <w:r>
+        <w:rPr>
+          <w:sz w:val="24"/>
+          <w:szCs w:val="24"/>
+        </w:rPr>
+        <w:t>DataFrame</w:t>
+      </w:r>
+      <w:proofErr w:type="spellEnd"/>
+      <w:r>
+        <w:rPr>
+          <w:sz w:val="24"/>
+          <w:szCs w:val="24"/>
+        </w:rPr>
+        <w:t xml:space="preserve"> is the Lift Analysis data</w:t>
+      </w:r>
+    </w:p>
+    <w:p>
+      <w:pPr>
+        <w:pStyle w:val="ListParagraph"/>
+        <w:numPr>
+          <w:ilvl w:val="0"/>
+          <w:numId w:val="7"/>
+        </w:numPr>
+        <w:rPr>
+          <w:sz w:val="24"/>
+          <w:szCs w:val="24"/>
+        </w:rPr>
+      </w:pPr>
+      <w:r>
+        <w:rPr>
+          <w:sz w:val="24"/>
+          <w:szCs w:val="24"/>
+        </w:rPr>
+        <w:t xml:space="preserve">The second </w:t>
+      </w:r>
+      <w:proofErr w:type="spellStart"/>
+      <w:r>
+        <w:rPr>
+          <w:sz w:val="24"/>
+          <w:szCs w:val="24"/>
+        </w:rPr>
+        <w:t>DataFrame</w:t>
+      </w:r>
+      <w:proofErr w:type="spellEnd"/>
+      <w:r>
+        <w:rPr>
+          <w:sz w:val="24"/>
+          <w:szCs w:val="24"/>
+        </w:rPr>
+        <w:t xml:space="preserve"> is the </w:t>
+      </w:r>
+      <w:proofErr w:type="spellStart"/>
+      <w:r>
+        <w:rPr>
+          <w:sz w:val="24"/>
+          <w:szCs w:val="24"/>
+        </w:rPr>
+        <w:t>Timeseries</w:t>
+      </w:r>
+      <w:proofErr w:type="spellEnd"/>
+      <w:r>
+        <w:rPr>
+          <w:sz w:val="24"/>
+          <w:szCs w:val="24"/>
+        </w:rPr>
+        <w:t xml:space="preserve"> data</w:t>
+      </w:r>
+    </w:p>
+    <w:p>
+      <w:pPr>
+        <w:pStyle w:val="ListParagraph"/>
+        <w:numPr>
+          <w:ilvl w:val="0"/>
+          <w:numId w:val="7"/>
+        </w:numPr>
+        <w:rPr>
+          <w:sz w:val="24"/>
+          <w:szCs w:val="24"/>
+        </w:rPr>
+      </w:pPr>
+      <w:r>
+        <w:rPr>
+          <w:sz w:val="24"/>
+          <w:szCs w:val="24"/>
+        </w:rPr>
+        <w:t xml:space="preserve">The third </w:t>
+      </w:r>
+      <w:proofErr w:type="spellStart"/>
+      <w:r>
+        <w:rPr>
+          <w:sz w:val="24"/>
+          <w:szCs w:val="24"/>
+        </w:rPr>
+        <w:t>DataFrame</w:t>
+      </w:r>
+      <w:proofErr w:type="spellEnd"/>
+      <w:r>
+        <w:rPr>
+          <w:sz w:val="24"/>
+          <w:szCs w:val="24"/>
+        </w:rPr>
+        <w:t xml:space="preserve"> is the Summary stat data</w:t>
+      </w:r>
+    </w:p>
+    <w:p>
+      <w:pPr>
+        <w:pStyle w:val="ListParagraph"/>
+        <w:numPr>
+          <w:ilvl w:val="0"/>
+          <w:numId w:val="7"/>
+        </w:numPr>
+        <w:rPr>
+          <w:sz w:val="24"/>
+          <w:szCs w:val="24"/>
+        </w:rPr>
+      </w:pPr>
+      <w:r>
+        <w:rPr>
+          <w:sz w:val="24"/>
+          <w:szCs w:val="24"/>
+        </w:rPr>
+        <w:t xml:space="preserve">And the fourth </w:t>
+      </w:r>
+      <w:proofErr w:type="spellStart"/>
+      <w:r>
+        <w:rPr>
+          <w:sz w:val="24"/>
+          <w:szCs w:val="24"/>
+        </w:rPr>
+        <w:t>DataFrame</w:t>
+      </w:r>
+      <w:proofErr w:type="spellEnd"/>
+      <w:r>
+        <w:rPr>
+          <w:sz w:val="24"/>
+          <w:szCs w:val="24"/>
+        </w:rPr>
+        <w:t xml:space="preserve"> is the test-control mapping data</w:t>
+      </w:r>
+    </w:p>
+    <w:p>
+      <w:pPr>
+        <w:rPr>
+          <w:b/>
+          <w:sz w:val="18"/>
+          <w:szCs w:val="18"/>
+        </w:rPr>
+      </w:pPr>
+      <w:r>
+        <w:rPr>
+          <w:b/>
+          <w:sz w:val="24"/>
+          <w:szCs w:val="24"/>
+        </w:rPr>
+        <w:lastRenderedPageBreak/>
         <w:t xml:space="preserve">User input data:  </w:t>
       </w:r>
       <w:r>
@@ -1787,8 +4002,6 @@
         </w:rPr>
         <w:t xml:space="preserve"> </w:t>
       </w:r>
-      <w:bookmarkStart w:id="0" w:name="_GoBack"/>
-      <w:bookmarkEnd w:id="0"/>
       <w:r>
         <w:rPr>
           <w:sz w:val="20"/>
@@ -5377,6 +7590,95 @@
       </w:rPr>
     </w:lvl>
   </w:abstractNum>
+  <w:abstractNum w:abstractNumId="6" w15:restartNumberingAfterBreak="0">
+    <w:nsid w:val="6A8124C7"/>
+    <w:multiLevelType w:val="hybridMultilevel"/>
+    <w:tmpl w:val="B680D98C"/>
+    <w:lvl w:ilvl="0" w:tplc="906E6ECA">
+      <w:start w:val="1"/>
+      <w:numFmt w:val="decimal"/>
+      <w:lvlText w:val="%1."/>
+      <w:lvlJc w:val="left"/>
+      <w:pPr>
+        <w:ind w:left="1080" w:hanging="360"/>
+      </w:pPr>
+      <w:rPr>
+        <w:rFonts w:hint="default"/>
+      </w:rPr>
+    </w:lvl>
+    <w:lvl w:ilvl="1" w:tplc="40090019" w:tentative="1">
+      <w:start w:val="1"/>
+      <w:numFmt w:val="lowerLetter"/>
+      <w:lvlText w:val="%2."/>
+      <w:lvlJc w:val="left"/>
+      <w:pPr>
+        <w:ind w:left="1800" w:hanging="360"/>
+      </w:pPr>
+    </w:lvl>
+    <w:lvl w:ilvl="2" w:tplc="4009001B" w:tentative="1">
+      <w:start w:val="1"/>
+      <w:numFmt w:val="lowerRoman"/>
+      <w:lvlText w:val="%3."/>
+      <w:lvlJc w:val="right"/>
+      <w:pPr>
+        <w:ind w:left="2520" w:hanging="180"/>
+      </w:pPr>
+    </w:lvl>
+    <w:lvl w:ilvl="3" w:tplc="4009000F" w:tentative="1">
+      <w:start w:val="1"/>
+      <w:numFmt w:val="decimal"/>
+      <w:lvlText w:val="%4."/>
+      <w:lvlJc w:val="left"/>
+      <w:pPr>
+        <w:ind w:left="3240" w:hanging="360"/>
+      </w:pPr>
+    </w:lvl>
+    <w:lvl w:ilvl="4" w:tplc="40090019" w:tentative="1">
+      <w:start w:val="1"/>
+      <w:numFmt w:val="lowerLetter"/>
+      <w:lvlText w:val="%5."/>
+      <w:lvlJc w:val="left"/>
+      <w:pPr>
+        <w:ind w:left="3960" w:hanging="360"/>
+      </w:pPr>
+    </w:lvl>
+    <w:lvl w:ilvl="5" w:tplc="4009001B" w:tentative="1">
+      <w:start w:val="1"/>
+      <w:numFmt w:val="lowerRoman"/>
+      <w:lvlText w:val="%6."/>
+      <w:lvlJc w:val="right"/>
+      <w:pPr>
+        <w:ind w:left="4680" w:hanging="180"/>
+      </w:pPr>
+    </w:lvl>
+    <w:lvl w:ilvl="6" w:tplc="4009000F" w:tentative="1">
+      <w:start w:val="1"/>
+      <w:numFmt w:val="decimal"/>
+      <w:lvlText w:val="%7."/>
+      <w:lvlJc w:val="left"/>
+      <w:pPr>
+        <w:ind w:left="5400" w:hanging="360"/>
+      </w:pPr>
+    </w:lvl>
+    <w:lvl w:ilvl="7" w:tplc="40090019" w:tentative="1">
+      <w:start w:val="1"/>
+      <w:numFmt w:val="lowerLetter"/>
+      <w:lvlText w:val="%8."/>
+      <w:lvlJc w:val="left"/>
+      <w:pPr>
+        <w:ind w:left="6120" w:hanging="360"/>
+      </w:pPr>
+    </w:lvl>
+    <w:lvl w:ilvl="8" w:tplc="4009001B" w:tentative="1">
+      <w:start w:val="1"/>
+      <w:numFmt w:val="lowerRoman"/>
+      <w:lvlText w:val="%9."/>
+      <w:lvlJc w:val="right"/>
+      <w:pPr>
+        <w:ind w:left="6840" w:hanging="180"/>
+      </w:pPr>
+    </w:lvl>
+  </w:abstractNum>
   <w:num w:numId="1">
     <w:abstractNumId w:val="2"/>
   </w:num>
@@ -5394,6 +7696,9 @@
   </w:num>
   <w:num w:numId="6">
     <w:abstractNumId w:val="0"/>
+  </w:num>
+  <w:num w:numId="7">
+    <w:abstractNumId w:val="6"/>
   </w:num>
 </w:numbering>
 </file>

</xml_diff>